<commit_message>
ajouter un notification de message si le test a reusiir ou echec
</commit_message>
<xml_diff>
--- a/demo.docx
+++ b/demo.docx
@@ -4,6 +4,7 @@
   <w:body>
     <w:p>
       <w:pPr>
+        <w:spacing w:line="360" w:lineRule="auto"/>
         <w:jc w:val="center"/>
         <w:rPr>
           <w:sz w:val="40"/>
@@ -34,6 +35,7 @@
     </w:p>
     <w:p>
       <w:pPr>
+        <w:spacing w:line="360" w:lineRule="auto"/>
         <w:rPr>
           <w:sz w:val="32"/>
           <w:szCs w:val="32"/>
@@ -61,6 +63,7 @@
           <w:ilvl w:val="0"/>
           <w:numId w:val="1"/>
         </w:numPr>
+        <w:spacing w:line="360" w:lineRule="auto"/>
         <w:rPr>
           <w:sz w:val="32"/>
           <w:szCs w:val="32"/>
@@ -116,17 +119,51 @@
           <w:ilvl w:val="0"/>
           <w:numId w:val="1"/>
         </w:numPr>
-        <w:rPr>
-          <w:sz w:val="32"/>
-          <w:szCs w:val="32"/>
-        </w:rPr>
-      </w:pPr>
-      <w:r>
-        <w:rPr>
-          <w:sz w:val="32"/>
-          <w:szCs w:val="32"/>
-        </w:rPr>
-        <w:t xml:space="preserve">Dans GITBASH, écrire la command « npm install </w:t>
+        <w:spacing w:line="360" w:lineRule="auto"/>
+        <w:rPr>
+          <w:sz w:val="32"/>
+          <w:szCs w:val="32"/>
+        </w:rPr>
+      </w:pPr>
+      <w:r>
+        <w:rPr>
+          <w:sz w:val="32"/>
+          <w:szCs w:val="32"/>
+        </w:rPr>
+        <w:t>Dans GITBASH, écrire la command « </w:t>
+      </w:r>
+      <w:proofErr w:type="spellStart"/>
+      <w:r>
+        <w:rPr>
+          <w:sz w:val="32"/>
+          <w:szCs w:val="32"/>
+        </w:rPr>
+        <w:t>npm</w:t>
+      </w:r>
+      <w:proofErr w:type="spellEnd"/>
+      <w:r>
+        <w:rPr>
+          <w:sz w:val="32"/>
+          <w:szCs w:val="32"/>
+        </w:rPr>
+        <w:t xml:space="preserve"> </w:t>
+      </w:r>
+      <w:proofErr w:type="spellStart"/>
+      <w:proofErr w:type="gramStart"/>
+      <w:r>
+        <w:rPr>
+          <w:sz w:val="32"/>
+          <w:szCs w:val="32"/>
+        </w:rPr>
+        <w:t>install</w:t>
+      </w:r>
+      <w:proofErr w:type="spellEnd"/>
+      <w:r>
+        <w:rPr>
+          <w:sz w:val="32"/>
+          <w:szCs w:val="32"/>
+        </w:rPr>
+        <w:t xml:space="preserve"> </w:t>
       </w:r>
       <w:r>
         <w:rPr>
@@ -135,12 +172,22 @@
         </w:rPr>
         <w:t xml:space="preserve"> --</w:t>
       </w:r>
-      <w:r>
-        <w:rPr>
-          <w:sz w:val="32"/>
-          <w:szCs w:val="32"/>
-        </w:rPr>
-        <w:t>save-dev @testing-library</w:t>
+      <w:proofErr w:type="spellStart"/>
+      <w:proofErr w:type="gramEnd"/>
+      <w:r>
+        <w:rPr>
+          <w:sz w:val="32"/>
+          <w:szCs w:val="32"/>
+        </w:rPr>
+        <w:t>save</w:t>
+      </w:r>
+      <w:proofErr w:type="spellEnd"/>
+      <w:r>
+        <w:rPr>
+          <w:sz w:val="32"/>
+          <w:szCs w:val="32"/>
+        </w:rPr>
+        <w:t>-dev @testing-library</w:t>
       </w:r>
       <w:r>
         <w:rPr>
@@ -166,6 +213,7 @@
     </w:p>
     <w:p>
       <w:pPr>
+        <w:spacing w:line="360" w:lineRule="auto"/>
         <w:rPr>
           <w:sz w:val="32"/>
           <w:szCs w:val="32"/>
@@ -181,6 +229,7 @@
     </w:p>
     <w:p>
       <w:pPr>
+        <w:spacing w:line="360" w:lineRule="auto"/>
         <w:rPr>
           <w:sz w:val="32"/>
           <w:szCs w:val="32"/>
@@ -315,6 +364,7 @@
     </w:p>
     <w:p>
       <w:pPr>
+        <w:spacing w:line="360" w:lineRule="auto"/>
         <w:rPr>
           <w:sz w:val="32"/>
           <w:szCs w:val="32"/>
@@ -430,14 +480,30 @@
           <w:sz w:val="32"/>
           <w:szCs w:val="32"/>
         </w:rPr>
-        <w:t xml:space="preserve"> « </w:t>
-      </w:r>
-      <w:r>
-        <w:rPr>
-          <w:sz w:val="32"/>
-          <w:szCs w:val="32"/>
-        </w:rPr>
-        <w:t>.test.js</w:t>
+        <w:t xml:space="preserve"> </w:t>
+      </w:r>
+      <w:proofErr w:type="gramStart"/>
+      <w:r>
+        <w:rPr>
+          <w:sz w:val="32"/>
+          <w:szCs w:val="32"/>
+        </w:rPr>
+        <w:t>« </w:t>
+      </w:r>
+      <w:r>
+        <w:rPr>
+          <w:sz w:val="32"/>
+          <w:szCs w:val="32"/>
+        </w:rPr>
+        <w:t>.</w:t>
+      </w:r>
+      <w:proofErr w:type="gramEnd"/>
+      <w:r>
+        <w:rPr>
+          <w:sz w:val="32"/>
+          <w:szCs w:val="32"/>
+        </w:rPr>
+        <w:t>test.js</w:t>
       </w:r>
       <w:r>
         <w:rPr>
@@ -503,87 +569,225 @@
           <w:ilvl w:val="0"/>
           <w:numId w:val="1"/>
         </w:numPr>
-        <w:rPr>
-          <w:sz w:val="32"/>
-          <w:szCs w:val="32"/>
-        </w:rPr>
-      </w:pPr>
-      <w:r>
-        <w:rPr>
-          <w:sz w:val="32"/>
-          <w:szCs w:val="32"/>
-        </w:rPr>
-        <w:t>importer les fichiers que t’as besoin.</w:t>
+        <w:spacing w:line="360" w:lineRule="auto"/>
+        <w:rPr>
+          <w:sz w:val="32"/>
+          <w:szCs w:val="32"/>
+        </w:rPr>
+      </w:pPr>
+      <w:proofErr w:type="gramStart"/>
+      <w:r>
+        <w:rPr>
+          <w:sz w:val="32"/>
+          <w:szCs w:val="32"/>
+        </w:rPr>
+        <w:t>importer</w:t>
+      </w:r>
+      <w:proofErr w:type="gramEnd"/>
+      <w:r>
+        <w:rPr>
+          <w:sz w:val="32"/>
+          <w:szCs w:val="32"/>
+        </w:rPr>
+        <w:t xml:space="preserve"> les fichiers que t’as besoin.</w:t>
       </w:r>
     </w:p>
     <w:p>
       <w:pPr>
         <w:pStyle w:val="Paragraphedeliste"/>
-        <w:rPr>
-          <w:sz w:val="32"/>
-          <w:szCs w:val="32"/>
-          <w:lang w:val="en-CA"/>
-        </w:rPr>
-      </w:pPr>
-      <w:r>
-        <w:rPr>
-          <w:sz w:val="32"/>
-          <w:szCs w:val="32"/>
-          <w:lang w:val="en-CA"/>
-        </w:rPr>
-        <w:t>(import React from 'react';</w:t>
-      </w:r>
+        <w:spacing w:line="360" w:lineRule="auto"/>
+        <w:rPr>
+          <w:sz w:val="32"/>
+          <w:szCs w:val="32"/>
+          <w:lang w:val="en-CA"/>
+        </w:rPr>
+      </w:pPr>
+      <w:r>
+        <w:rPr>
+          <w:sz w:val="32"/>
+          <w:szCs w:val="32"/>
+          <w:lang w:val="en-CA"/>
+        </w:rPr>
+        <w:t>(import React from 'react</w:t>
+      </w:r>
+      <w:proofErr w:type="gramStart"/>
+      <w:r>
+        <w:rPr>
+          <w:sz w:val="32"/>
+          <w:szCs w:val="32"/>
+          <w:lang w:val="en-CA"/>
+        </w:rPr>
+        <w:t>';</w:t>
+      </w:r>
+      <w:proofErr w:type="gramEnd"/>
     </w:p>
     <w:p>
       <w:pPr>
         <w:pStyle w:val="Paragraphedeliste"/>
-        <w:rPr>
-          <w:sz w:val="32"/>
-          <w:szCs w:val="32"/>
-          <w:lang w:val="en-CA"/>
-        </w:rPr>
-      </w:pPr>
-      <w:r>
-        <w:rPr>
-          <w:sz w:val="32"/>
-          <w:szCs w:val="32"/>
-          <w:lang w:val="en-CA"/>
-        </w:rPr>
-        <w:t>import ReactDom from 'react-dom';</w:t>
-      </w:r>
+        <w:spacing w:line="360" w:lineRule="auto"/>
+        <w:rPr>
+          <w:sz w:val="32"/>
+          <w:szCs w:val="32"/>
+          <w:lang w:val="en-CA"/>
+        </w:rPr>
+      </w:pPr>
+      <w:r>
+        <w:rPr>
+          <w:sz w:val="32"/>
+          <w:szCs w:val="32"/>
+          <w:lang w:val="en-CA"/>
+        </w:rPr>
+        <w:t xml:space="preserve">import </w:t>
+      </w:r>
+      <w:proofErr w:type="spellStart"/>
+      <w:r>
+        <w:rPr>
+          <w:sz w:val="32"/>
+          <w:szCs w:val="32"/>
+          <w:lang w:val="en-CA"/>
+        </w:rPr>
+        <w:t>ReactDom</w:t>
+      </w:r>
+      <w:proofErr w:type="spellEnd"/>
+      <w:r>
+        <w:rPr>
+          <w:sz w:val="32"/>
+          <w:szCs w:val="32"/>
+          <w:lang w:val="en-CA"/>
+        </w:rPr>
+        <w:t xml:space="preserve"> from 'react-</w:t>
+      </w:r>
+      <w:proofErr w:type="spellStart"/>
+      <w:r>
+        <w:rPr>
+          <w:sz w:val="32"/>
+          <w:szCs w:val="32"/>
+          <w:lang w:val="en-CA"/>
+        </w:rPr>
+        <w:t>dom</w:t>
+      </w:r>
+      <w:proofErr w:type="spellEnd"/>
+      <w:proofErr w:type="gramStart"/>
+      <w:r>
+        <w:rPr>
+          <w:sz w:val="32"/>
+          <w:szCs w:val="32"/>
+          <w:lang w:val="en-CA"/>
+        </w:rPr>
+        <w:t>';</w:t>
+      </w:r>
+      <w:proofErr w:type="gramEnd"/>
     </w:p>
     <w:p>
       <w:pPr>
         <w:pStyle w:val="Paragraphedeliste"/>
-        <w:rPr>
-          <w:sz w:val="32"/>
-          <w:szCs w:val="32"/>
-          <w:lang w:val="en-CA"/>
-        </w:rPr>
-      </w:pPr>
-      <w:r>
-        <w:rPr>
-          <w:sz w:val="32"/>
-          <w:szCs w:val="32"/>
-          <w:lang w:val="en-CA"/>
-        </w:rPr>
-        <w:t>import { render, cleanup } from '@testing-library/react';</w:t>
+        <w:spacing w:line="360" w:lineRule="auto"/>
+        <w:rPr>
+          <w:sz w:val="32"/>
+          <w:szCs w:val="32"/>
+          <w:lang w:val="en-CA"/>
+        </w:rPr>
+      </w:pPr>
+      <w:r>
+        <w:rPr>
+          <w:sz w:val="32"/>
+          <w:szCs w:val="32"/>
+          <w:lang w:val="en-CA"/>
+        </w:rPr>
+        <w:t xml:space="preserve">import </w:t>
+      </w:r>
+      <w:proofErr w:type="gramStart"/>
+      <w:r>
+        <w:rPr>
+          <w:sz w:val="32"/>
+          <w:szCs w:val="32"/>
+          <w:lang w:val="en-CA"/>
+        </w:rPr>
+        <w:t>{ render</w:t>
+      </w:r>
+      <w:proofErr w:type="gramEnd"/>
+      <w:r>
+        <w:rPr>
+          <w:sz w:val="32"/>
+          <w:szCs w:val="32"/>
+          <w:lang w:val="en-CA"/>
+        </w:rPr>
+        <w:t>, cleanup } from '@testing-library/react';</w:t>
       </w:r>
     </w:p>
     <w:p>
       <w:pPr>
         <w:pStyle w:val="Paragraphedeliste"/>
-        <w:rPr>
-          <w:sz w:val="32"/>
-          <w:szCs w:val="32"/>
-        </w:rPr>
-      </w:pPr>
-      <w:r>
-        <w:rPr>
-          <w:sz w:val="32"/>
-          <w:szCs w:val="32"/>
-        </w:rPr>
-        <w:t>import "@testing-library/jest-dom/extend-expect";</w:t>
+        <w:spacing w:line="360" w:lineRule="auto"/>
+        <w:rPr>
+          <w:sz w:val="32"/>
+          <w:szCs w:val="32"/>
+        </w:rPr>
+      </w:pPr>
+      <w:proofErr w:type="gramStart"/>
+      <w:r>
+        <w:rPr>
+          <w:sz w:val="32"/>
+          <w:szCs w:val="32"/>
+        </w:rPr>
+        <w:lastRenderedPageBreak/>
+        <w:t>import</w:t>
+      </w:r>
+      <w:proofErr w:type="gramEnd"/>
+      <w:r>
+        <w:rPr>
+          <w:sz w:val="32"/>
+          <w:szCs w:val="32"/>
+        </w:rPr>
+        <w:t xml:space="preserve"> "@</w:t>
+      </w:r>
+      <w:proofErr w:type="spellStart"/>
+      <w:r>
+        <w:rPr>
+          <w:sz w:val="32"/>
+          <w:szCs w:val="32"/>
+        </w:rPr>
+        <w:t>testing-library</w:t>
+      </w:r>
+      <w:proofErr w:type="spellEnd"/>
+      <w:r>
+        <w:rPr>
+          <w:sz w:val="32"/>
+          <w:szCs w:val="32"/>
+        </w:rPr>
+        <w:t>/</w:t>
+      </w:r>
+      <w:proofErr w:type="spellStart"/>
+      <w:r>
+        <w:rPr>
+          <w:sz w:val="32"/>
+          <w:szCs w:val="32"/>
+        </w:rPr>
+        <w:t>jest</w:t>
+      </w:r>
+      <w:proofErr w:type="spellEnd"/>
+      <w:r>
+        <w:rPr>
+          <w:sz w:val="32"/>
+          <w:szCs w:val="32"/>
+        </w:rPr>
+        <w:t>-dom/</w:t>
+      </w:r>
+      <w:proofErr w:type="spellStart"/>
+      <w:r>
+        <w:rPr>
+          <w:sz w:val="32"/>
+          <w:szCs w:val="32"/>
+        </w:rPr>
+        <w:t>extend-expect</w:t>
+      </w:r>
+      <w:proofErr w:type="spellEnd"/>
+      <w:r>
+        <w:rPr>
+          <w:sz w:val="32"/>
+          <w:szCs w:val="32"/>
+        </w:rPr>
+        <w:t>";</w:t>
       </w:r>
       <w:r>
         <w:rPr>
@@ -595,6 +799,7 @@
     </w:p>
     <w:p>
       <w:pPr>
+        <w:spacing w:line="360" w:lineRule="auto"/>
         <w:ind w:firstLine="708"/>
         <w:rPr>
           <w:sz w:val="32"/>
@@ -612,17 +817,43 @@
     <w:p>
       <w:pPr>
         <w:pStyle w:val="Paragraphedeliste"/>
-        <w:rPr>
-          <w:sz w:val="32"/>
-          <w:szCs w:val="32"/>
-        </w:rPr>
-      </w:pPr>
-      <w:r>
-        <w:rPr>
-          <w:sz w:val="32"/>
-          <w:szCs w:val="32"/>
-        </w:rPr>
-        <w:t xml:space="preserve">Exp : (import Button from </w:t>
+        <w:spacing w:line="360" w:lineRule="auto"/>
+        <w:rPr>
+          <w:sz w:val="32"/>
+          <w:szCs w:val="32"/>
+        </w:rPr>
+      </w:pPr>
+      <w:proofErr w:type="spellStart"/>
+      <w:r>
+        <w:rPr>
+          <w:sz w:val="32"/>
+          <w:szCs w:val="32"/>
+        </w:rPr>
+        <w:t>Exp</w:t>
+      </w:r>
+      <w:proofErr w:type="spellEnd"/>
+      <w:r>
+        <w:rPr>
+          <w:sz w:val="32"/>
+          <w:szCs w:val="32"/>
+        </w:rPr>
+        <w:t xml:space="preserve"> : (import Button </w:t>
+      </w:r>
+      <w:proofErr w:type="spellStart"/>
+      <w:r>
+        <w:rPr>
+          <w:sz w:val="32"/>
+          <w:szCs w:val="32"/>
+        </w:rPr>
+        <w:t>from</w:t>
+      </w:r>
+      <w:proofErr w:type="spellEnd"/>
+      <w:r>
+        <w:rPr>
+          <w:sz w:val="32"/>
+          <w:szCs w:val="32"/>
+        </w:rPr>
+        <w:t xml:space="preserve"> </w:t>
       </w:r>
       <w:r>
         <w:rPr>
@@ -642,14 +873,16 @@
     <w:p>
       <w:pPr>
         <w:pStyle w:val="Paragraphedeliste"/>
-        <w:rPr>
-          <w:sz w:val="32"/>
-          <w:szCs w:val="32"/>
-        </w:rPr>
-      </w:pPr>
-    </w:p>
-    <w:p>
-      <w:pPr>
+        <w:spacing w:line="360" w:lineRule="auto"/>
+        <w:rPr>
+          <w:sz w:val="32"/>
+          <w:szCs w:val="32"/>
+        </w:rPr>
+      </w:pPr>
+    </w:p>
+    <w:p>
+      <w:pPr>
+        <w:spacing w:line="360" w:lineRule="auto"/>
         <w:rPr>
           <w:sz w:val="32"/>
           <w:szCs w:val="32"/>
@@ -667,7 +900,39 @@
           <w:sz w:val="32"/>
           <w:szCs w:val="32"/>
         </w:rPr>
-        <w:t xml:space="preserve"> -ajouter un « afterEach(cleanup); »</w:t>
+        <w:t xml:space="preserve"> -ajouter un « </w:t>
+      </w:r>
+      <w:proofErr w:type="spellStart"/>
+      <w:r>
+        <w:rPr>
+          <w:sz w:val="32"/>
+          <w:szCs w:val="32"/>
+        </w:rPr>
+        <w:t>afterEach</w:t>
+      </w:r>
+      <w:proofErr w:type="spellEnd"/>
+      <w:r>
+        <w:rPr>
+          <w:sz w:val="32"/>
+          <w:szCs w:val="32"/>
+        </w:rPr>
+        <w:t>(</w:t>
+      </w:r>
+      <w:proofErr w:type="spellStart"/>
+      <w:r>
+        <w:rPr>
+          <w:sz w:val="32"/>
+          <w:szCs w:val="32"/>
+        </w:rPr>
+        <w:t>cleanup</w:t>
+      </w:r>
+      <w:proofErr w:type="spellEnd"/>
+      <w:r>
+        <w:rPr>
+          <w:sz w:val="32"/>
+          <w:szCs w:val="32"/>
+        </w:rPr>
+        <w:t>); »</w:t>
       </w:r>
       <w:r>
         <w:rPr>
@@ -693,6 +958,345 @@
     </w:p>
     <w:p>
       <w:pPr>
+        <w:spacing w:line="360" w:lineRule="auto"/>
+        <w:rPr>
+          <w:sz w:val="32"/>
+          <w:szCs w:val="32"/>
+        </w:rPr>
+      </w:pPr>
+      <w:r>
+        <w:rPr>
+          <w:sz w:val="32"/>
+          <w:szCs w:val="32"/>
+        </w:rPr>
+        <w:t xml:space="preserve">5- </w:t>
+      </w:r>
+      <w:r>
+        <w:rPr>
+          <w:sz w:val="32"/>
+          <w:szCs w:val="32"/>
+        </w:rPr>
+        <w:t xml:space="preserve">écrire </w:t>
+      </w:r>
+    </w:p>
+    <w:p>
+      <w:pPr>
+        <w:spacing w:line="360" w:lineRule="auto"/>
+        <w:ind w:firstLine="708"/>
+        <w:rPr>
+          <w:sz w:val="32"/>
+          <w:szCs w:val="32"/>
+        </w:rPr>
+      </w:pPr>
+      <w:proofErr w:type="spellStart"/>
+      <w:proofErr w:type="gramStart"/>
+      <w:r>
+        <w:rPr>
+          <w:sz w:val="32"/>
+          <w:szCs w:val="32"/>
+        </w:rPr>
+        <w:t>it</w:t>
+      </w:r>
+      <w:proofErr w:type="spellEnd"/>
+      <w:r>
+        <w:rPr>
+          <w:sz w:val="32"/>
+          <w:szCs w:val="32"/>
+        </w:rPr>
+        <w:t>(</w:t>
+      </w:r>
+      <w:proofErr w:type="gramEnd"/>
+      <w:r>
+        <w:rPr>
+          <w:sz w:val="32"/>
+          <w:szCs w:val="32"/>
+        </w:rPr>
+        <w:t>"le nom de ton test", () =&gt; {</w:t>
+      </w:r>
+    </w:p>
+    <w:p>
+      <w:pPr>
+        <w:spacing w:line="360" w:lineRule="auto"/>
+        <w:rPr>
+          <w:sz w:val="32"/>
+          <w:szCs w:val="32"/>
+          <w:lang w:val="en-CA"/>
+        </w:rPr>
+      </w:pPr>
+      <w:r>
+        <w:rPr>
+          <w:sz w:val="32"/>
+          <w:szCs w:val="32"/>
+        </w:rPr>
+        <w:tab/>
+      </w:r>
+      <w:r>
+        <w:rPr>
+          <w:sz w:val="32"/>
+          <w:szCs w:val="32"/>
+          <w:lang w:val="en-CA"/>
+        </w:rPr>
+        <w:t>« les test»</w:t>
+      </w:r>
+    </w:p>
+    <w:p>
+      <w:pPr>
+        <w:spacing w:line="360" w:lineRule="auto"/>
+        <w:rPr>
+          <w:sz w:val="32"/>
+          <w:szCs w:val="32"/>
+          <w:lang w:val="en-CA"/>
+        </w:rPr>
+      </w:pPr>
+      <w:r>
+        <w:rPr>
+          <w:sz w:val="32"/>
+          <w:szCs w:val="32"/>
+          <w:lang w:val="en-CA"/>
+        </w:rPr>
+        <w:t>})</w:t>
+      </w:r>
+    </w:p>
+    <w:p>
+      <w:pPr>
+        <w:spacing w:line="360" w:lineRule="auto"/>
+        <w:rPr>
+          <w:sz w:val="32"/>
+          <w:szCs w:val="32"/>
+          <w:lang w:val="en-CA"/>
+        </w:rPr>
+      </w:pPr>
+      <w:proofErr w:type="gramStart"/>
+      <w:r>
+        <w:rPr>
+          <w:sz w:val="32"/>
+          <w:szCs w:val="32"/>
+          <w:lang w:val="en-CA"/>
+        </w:rPr>
+        <w:t>exp :</w:t>
+      </w:r>
+      <w:proofErr w:type="gramEnd"/>
+      <w:r>
+        <w:rPr>
+          <w:sz w:val="32"/>
+          <w:szCs w:val="32"/>
+          <w:lang w:val="en-CA"/>
+        </w:rPr>
+        <w:t xml:space="preserve"> </w:t>
+      </w:r>
+    </w:p>
+    <w:p>
+      <w:pPr>
+        <w:spacing w:line="360" w:lineRule="auto"/>
+        <w:rPr>
+          <w:sz w:val="32"/>
+          <w:szCs w:val="32"/>
+          <w:lang w:val="en-CA"/>
+        </w:rPr>
+      </w:pPr>
+      <w:proofErr w:type="gramStart"/>
+      <w:r>
+        <w:rPr>
+          <w:sz w:val="32"/>
+          <w:szCs w:val="32"/>
+          <w:lang w:val="en-CA"/>
+        </w:rPr>
+        <w:t>it(</w:t>
+      </w:r>
+      <w:proofErr w:type="gramEnd"/>
+      <w:r>
+        <w:rPr>
+          <w:sz w:val="32"/>
+          <w:szCs w:val="32"/>
+          <w:lang w:val="en-CA"/>
+        </w:rPr>
+        <w:t>"test label du button", () =&gt; {</w:t>
+      </w:r>
+    </w:p>
+    <w:p>
+      <w:pPr>
+        <w:spacing w:line="360" w:lineRule="auto"/>
+        <w:rPr>
+          <w:sz w:val="32"/>
+          <w:szCs w:val="32"/>
+          <w:lang w:val="en-CA"/>
+        </w:rPr>
+      </w:pPr>
+      <w:r>
+        <w:rPr>
+          <w:sz w:val="32"/>
+          <w:szCs w:val="32"/>
+          <w:lang w:val="en-CA"/>
+        </w:rPr>
+        <w:t xml:space="preserve">    const </w:t>
+      </w:r>
+      <w:proofErr w:type="gramStart"/>
+      <w:r>
+        <w:rPr>
+          <w:sz w:val="32"/>
+          <w:szCs w:val="32"/>
+          <w:lang w:val="en-CA"/>
+        </w:rPr>
+        <w:t xml:space="preserve">{ </w:t>
+      </w:r>
+      <w:proofErr w:type="spellStart"/>
+      <w:r>
+        <w:rPr>
+          <w:sz w:val="32"/>
+          <w:szCs w:val="32"/>
+          <w:lang w:val="en-CA"/>
+        </w:rPr>
+        <w:t>getByTestId</w:t>
+      </w:r>
+      <w:proofErr w:type="spellEnd"/>
+      <w:proofErr w:type="gramEnd"/>
+      <w:r>
+        <w:rPr>
+          <w:sz w:val="32"/>
+          <w:szCs w:val="32"/>
+          <w:lang w:val="en-CA"/>
+        </w:rPr>
+        <w:t xml:space="preserve"> } = render(&lt;Button label="Click"&gt;&lt;/Button&gt;)</w:t>
+      </w:r>
+    </w:p>
+    <w:p>
+      <w:pPr>
+        <w:spacing w:line="360" w:lineRule="auto"/>
+        <w:rPr>
+          <w:sz w:val="32"/>
+          <w:szCs w:val="32"/>
+          <w:lang w:val="en-CA"/>
+        </w:rPr>
+      </w:pPr>
+      <w:r>
+        <w:rPr>
+          <w:sz w:val="32"/>
+          <w:szCs w:val="32"/>
+          <w:lang w:val="en-CA"/>
+        </w:rPr>
+        <w:t xml:space="preserve">    expect(</w:t>
+      </w:r>
+      <w:proofErr w:type="spellStart"/>
+      <w:r>
+        <w:rPr>
+          <w:sz w:val="32"/>
+          <w:szCs w:val="32"/>
+          <w:lang w:val="en-CA"/>
+        </w:rPr>
+        <w:t>getByTestId</w:t>
+      </w:r>
+      <w:proofErr w:type="spellEnd"/>
+      <w:r>
+        <w:rPr>
+          <w:sz w:val="32"/>
+          <w:szCs w:val="32"/>
+          <w:lang w:val="en-CA"/>
+        </w:rPr>
+        <w:t>('button')</w:t>
+      </w:r>
+      <w:proofErr w:type="gramStart"/>
+      <w:r>
+        <w:rPr>
+          <w:sz w:val="32"/>
+          <w:szCs w:val="32"/>
+          <w:lang w:val="en-CA"/>
+        </w:rPr>
+        <w:t>).</w:t>
+      </w:r>
+      <w:proofErr w:type="spellStart"/>
+      <w:r>
+        <w:rPr>
+          <w:sz w:val="32"/>
+          <w:szCs w:val="32"/>
+          <w:lang w:val="en-CA"/>
+        </w:rPr>
+        <w:t>toHaveTextContent</w:t>
+      </w:r>
+      <w:proofErr w:type="spellEnd"/>
+      <w:proofErr w:type="gramEnd"/>
+      <w:r>
+        <w:rPr>
+          <w:sz w:val="32"/>
+          <w:szCs w:val="32"/>
+          <w:lang w:val="en-CA"/>
+        </w:rPr>
+        <w:t>("Click")</w:t>
+      </w:r>
+    </w:p>
+    <w:p>
+      <w:pPr>
+        <w:spacing w:line="360" w:lineRule="auto"/>
+        <w:rPr>
+          <w:sz w:val="32"/>
+          <w:szCs w:val="32"/>
+        </w:rPr>
+      </w:pPr>
+      <w:r>
+        <w:rPr>
+          <w:sz w:val="32"/>
+          <w:szCs w:val="32"/>
+        </w:rPr>
+        <w:t>})</w:t>
+      </w:r>
+    </w:p>
+    <w:p>
+      <w:pPr>
+        <w:spacing w:line="360" w:lineRule="auto"/>
+        <w:rPr>
+          <w:sz w:val="32"/>
+          <w:szCs w:val="32"/>
+        </w:rPr>
+      </w:pPr>
+      <w:r>
+        <w:rPr>
+          <w:sz w:val="32"/>
+          <w:szCs w:val="32"/>
+        </w:rPr>
+        <w:t>Ce test, il serra a</w:t>
+      </w:r>
+      <w:r>
+        <w:rPr>
+          <w:sz w:val="32"/>
+          <w:szCs w:val="32"/>
+        </w:rPr>
+        <w:t xml:space="preserve"> testé si ton « buton » qui a le ID ‘</w:t>
+      </w:r>
+      <w:proofErr w:type="spellStart"/>
+      <w:r>
+        <w:rPr>
+          <w:sz w:val="32"/>
+          <w:szCs w:val="32"/>
+        </w:rPr>
+        <w:t>button</w:t>
+      </w:r>
+      <w:proofErr w:type="spellEnd"/>
+      <w:r>
+        <w:rPr>
+          <w:sz w:val="32"/>
+          <w:szCs w:val="32"/>
+        </w:rPr>
+        <w:t xml:space="preserve">’ son contexte du buton égale à </w:t>
+      </w:r>
+      <w:r>
+        <w:rPr>
+          <w:sz w:val="32"/>
+          <w:szCs w:val="32"/>
+        </w:rPr>
+        <w:t>"Click"</w:t>
+      </w:r>
+    </w:p>
+    <w:p>
+      <w:pPr>
+        <w:spacing w:line="360" w:lineRule="auto"/>
+        <w:rPr>
+          <w:sz w:val="32"/>
+          <w:szCs w:val="32"/>
+        </w:rPr>
+      </w:pPr>
+    </w:p>
+    <w:p>
+      <w:pPr>
+        <w:spacing w:line="360" w:lineRule="auto"/>
         <w:rPr>
           <w:sz w:val="32"/>
           <w:szCs w:val="32"/>
@@ -704,205 +1308,6 @@
           <w:szCs w:val="32"/>
         </w:rPr>
         <w:lastRenderedPageBreak/>
-        <w:t xml:space="preserve">5- </w:t>
-      </w:r>
-      <w:r>
-        <w:rPr>
-          <w:sz w:val="32"/>
-          <w:szCs w:val="32"/>
-        </w:rPr>
-        <w:t xml:space="preserve">écrire </w:t>
-      </w:r>
-    </w:p>
-    <w:p>
-      <w:pPr>
-        <w:ind w:firstLine="708"/>
-        <w:rPr>
-          <w:sz w:val="32"/>
-          <w:szCs w:val="32"/>
-        </w:rPr>
-      </w:pPr>
-      <w:r>
-        <w:rPr>
-          <w:sz w:val="32"/>
-          <w:szCs w:val="32"/>
-        </w:rPr>
-        <w:t>it("le nom de ton test", () =&gt; {</w:t>
-      </w:r>
-    </w:p>
-    <w:p>
-      <w:pPr>
-        <w:rPr>
-          <w:sz w:val="32"/>
-          <w:szCs w:val="32"/>
-          <w:lang w:val="en-CA"/>
-        </w:rPr>
-      </w:pPr>
-      <w:r>
-        <w:rPr>
-          <w:sz w:val="32"/>
-          <w:szCs w:val="32"/>
-        </w:rPr>
-        <w:tab/>
-      </w:r>
-      <w:r>
-        <w:rPr>
-          <w:sz w:val="32"/>
-          <w:szCs w:val="32"/>
-          <w:lang w:val="en-CA"/>
-        </w:rPr>
-        <w:t>« les test»</w:t>
-      </w:r>
-    </w:p>
-    <w:p>
-      <w:pPr>
-        <w:rPr>
-          <w:sz w:val="32"/>
-          <w:szCs w:val="32"/>
-          <w:lang w:val="en-CA"/>
-        </w:rPr>
-      </w:pPr>
-      <w:r>
-        <w:rPr>
-          <w:sz w:val="32"/>
-          <w:szCs w:val="32"/>
-          <w:lang w:val="en-CA"/>
-        </w:rPr>
-        <w:t>})</w:t>
-      </w:r>
-    </w:p>
-    <w:p>
-      <w:pPr>
-        <w:rPr>
-          <w:sz w:val="32"/>
-          <w:szCs w:val="32"/>
-          <w:lang w:val="en-CA"/>
-        </w:rPr>
-      </w:pPr>
-      <w:r>
-        <w:rPr>
-          <w:sz w:val="32"/>
-          <w:szCs w:val="32"/>
-          <w:lang w:val="en-CA"/>
-        </w:rPr>
-        <w:t xml:space="preserve">exp : </w:t>
-      </w:r>
-    </w:p>
-    <w:p>
-      <w:pPr>
-        <w:rPr>
-          <w:sz w:val="32"/>
-          <w:szCs w:val="32"/>
-          <w:lang w:val="en-CA"/>
-        </w:rPr>
-      </w:pPr>
-      <w:r>
-        <w:rPr>
-          <w:sz w:val="32"/>
-          <w:szCs w:val="32"/>
-          <w:lang w:val="en-CA"/>
-        </w:rPr>
-        <w:t>it("test label du button", () =&gt; {</w:t>
-      </w:r>
-    </w:p>
-    <w:p>
-      <w:pPr>
-        <w:rPr>
-          <w:sz w:val="32"/>
-          <w:szCs w:val="32"/>
-          <w:lang w:val="en-CA"/>
-        </w:rPr>
-      </w:pPr>
-      <w:r>
-        <w:rPr>
-          <w:sz w:val="32"/>
-          <w:szCs w:val="32"/>
-          <w:lang w:val="en-CA"/>
-        </w:rPr>
-        <w:t xml:space="preserve">    const { getByTestId } = render(&lt;Button label="Click"&gt;&lt;/Button&gt;)</w:t>
-      </w:r>
-    </w:p>
-    <w:p>
-      <w:pPr>
-        <w:rPr>
-          <w:sz w:val="32"/>
-          <w:szCs w:val="32"/>
-          <w:lang w:val="en-CA"/>
-        </w:rPr>
-      </w:pPr>
-      <w:r>
-        <w:rPr>
-          <w:sz w:val="32"/>
-          <w:szCs w:val="32"/>
-          <w:lang w:val="en-CA"/>
-        </w:rPr>
-        <w:t xml:space="preserve">    expect(getByTestId('button')).toHaveTextContent("Click")</w:t>
-      </w:r>
-    </w:p>
-    <w:p>
-      <w:pPr>
-        <w:rPr>
-          <w:sz w:val="32"/>
-          <w:szCs w:val="32"/>
-        </w:rPr>
-      </w:pPr>
-      <w:r>
-        <w:rPr>
-          <w:sz w:val="32"/>
-          <w:szCs w:val="32"/>
-        </w:rPr>
-        <w:t>})</w:t>
-      </w:r>
-    </w:p>
-    <w:p>
-      <w:pPr>
-        <w:rPr>
-          <w:sz w:val="32"/>
-          <w:szCs w:val="32"/>
-        </w:rPr>
-      </w:pPr>
-      <w:r>
-        <w:rPr>
-          <w:sz w:val="32"/>
-          <w:szCs w:val="32"/>
-        </w:rPr>
-        <w:t>Ce test, il serra a</w:t>
-      </w:r>
-      <w:r>
-        <w:rPr>
-          <w:sz w:val="32"/>
-          <w:szCs w:val="32"/>
-        </w:rPr>
-        <w:t xml:space="preserve"> testé si ton « buton » qui a le ID ‘button’ son contexte du buton égale à </w:t>
-      </w:r>
-      <w:r>
-        <w:rPr>
-          <w:sz w:val="32"/>
-          <w:szCs w:val="32"/>
-        </w:rPr>
-        <w:t>"Click"</w:t>
-      </w:r>
-    </w:p>
-    <w:p>
-      <w:pPr>
-        <w:rPr>
-          <w:sz w:val="32"/>
-          <w:szCs w:val="32"/>
-        </w:rPr>
-      </w:pPr>
-    </w:p>
-    <w:p>
-      <w:pPr>
-        <w:rPr>
-          <w:sz w:val="32"/>
-          <w:szCs w:val="32"/>
-        </w:rPr>
-      </w:pPr>
-      <w:r>
-        <w:rPr>
-          <w:sz w:val="32"/>
-          <w:szCs w:val="32"/>
-        </w:rPr>
         <w:t xml:space="preserve">6- </w:t>
       </w:r>
       <w:r>
@@ -962,8 +1367,17 @@
           <w:sz w:val="32"/>
           <w:szCs w:val="32"/>
         </w:rPr>
-        <w:t xml:space="preserve"> avec github</w:t>
-      </w:r>
+        <w:t xml:space="preserve"> avec </w:t>
+      </w:r>
+      <w:proofErr w:type="spellStart"/>
+      <w:r>
+        <w:rPr>
+          <w:sz w:val="32"/>
+          <w:szCs w:val="32"/>
+        </w:rPr>
+        <w:t>github</w:t>
+      </w:r>
+      <w:proofErr w:type="spellEnd"/>
       <w:r>
         <w:rPr>
           <w:sz w:val="32"/>
@@ -974,6 +1388,7 @@
     </w:p>
     <w:p>
       <w:pPr>
+        <w:spacing w:line="360" w:lineRule="auto"/>
         <w:rPr>
           <w:sz w:val="32"/>
           <w:szCs w:val="32"/>
@@ -1022,6 +1437,140 @@
     </w:p>
     <w:p>
       <w:pPr>
+        <w:spacing w:line="360" w:lineRule="auto"/>
+        <w:rPr>
+          <w:sz w:val="32"/>
+          <w:szCs w:val="32"/>
+        </w:rPr>
+      </w:pPr>
+      <w:r>
+        <w:rPr>
+          <w:sz w:val="32"/>
+          <w:szCs w:val="32"/>
+        </w:rPr>
+        <w:t xml:space="preserve">7- </w:t>
+      </w:r>
+      <w:r>
+        <w:rPr>
+          <w:sz w:val="32"/>
+          <w:szCs w:val="32"/>
+        </w:rPr>
+        <w:t xml:space="preserve">ajouter un fichier </w:t>
+      </w:r>
+      <w:proofErr w:type="gramStart"/>
+      <w:r>
+        <w:rPr>
+          <w:sz w:val="32"/>
+          <w:szCs w:val="32"/>
+        </w:rPr>
+        <w:t>« .</w:t>
+      </w:r>
+      <w:proofErr w:type="spellStart"/>
+      <w:proofErr w:type="gramEnd"/>
+      <w:r>
+        <w:rPr>
+          <w:sz w:val="32"/>
+          <w:szCs w:val="32"/>
+        </w:rPr>
+        <w:t>travis.yml</w:t>
+      </w:r>
+      <w:proofErr w:type="spellEnd"/>
+      <w:r>
+        <w:rPr>
+          <w:sz w:val="32"/>
+          <w:szCs w:val="32"/>
+        </w:rPr>
+        <w:t> » </w:t>
+      </w:r>
+      <w:r>
+        <w:rPr>
+          <w:sz w:val="32"/>
+          <w:szCs w:val="32"/>
+        </w:rPr>
+        <w:t>dans ton projet de REACT</w:t>
+      </w:r>
+      <w:r>
+        <w:rPr>
+          <w:sz w:val="32"/>
+          <w:szCs w:val="32"/>
+        </w:rPr>
+        <w:t xml:space="preserve">, il doit être à la même </w:t>
+      </w:r>
+      <w:r>
+        <w:rPr>
+          <w:sz w:val="32"/>
+          <w:szCs w:val="32"/>
+        </w:rPr>
+        <w:t>position</w:t>
+      </w:r>
+      <w:r>
+        <w:rPr>
+          <w:sz w:val="32"/>
+          <w:szCs w:val="32"/>
+        </w:rPr>
+        <w:t xml:space="preserve"> que ton « src »</w:t>
+      </w:r>
+    </w:p>
+    <w:p>
+      <w:pPr>
+        <w:spacing w:line="360" w:lineRule="auto"/>
+        <w:rPr>
+          <w:sz w:val="32"/>
+          <w:szCs w:val="32"/>
+        </w:rPr>
+      </w:pPr>
+      <w:r>
+        <w:rPr>
+          <w:sz w:val="32"/>
+          <w:szCs w:val="32"/>
+        </w:rPr>
+        <w:t xml:space="preserve">8- ajouter dans le fichier </w:t>
+      </w:r>
+      <w:proofErr w:type="gramStart"/>
+      <w:r>
+        <w:rPr>
+          <w:sz w:val="32"/>
+          <w:szCs w:val="32"/>
+        </w:rPr>
+        <w:t>« .</w:t>
+      </w:r>
+      <w:proofErr w:type="spellStart"/>
+      <w:proofErr w:type="gramEnd"/>
+      <w:r>
+        <w:rPr>
+          <w:sz w:val="32"/>
+          <w:szCs w:val="32"/>
+        </w:rPr>
+        <w:t>travis.yml</w:t>
+      </w:r>
+      <w:proofErr w:type="spellEnd"/>
+      <w:r>
+        <w:rPr>
+          <w:sz w:val="32"/>
+          <w:szCs w:val="32"/>
+        </w:rPr>
+        <w:t xml:space="preserve"> » les paramètres que tu veux utiliser (on peut suivre le site sur </w:t>
+      </w:r>
+      <w:proofErr w:type="spellStart"/>
+      <w:r>
+        <w:rPr>
+          <w:sz w:val="32"/>
+          <w:szCs w:val="32"/>
+        </w:rPr>
+        <w:t>travis</w:t>
+      </w:r>
+      <w:proofErr w:type="spellEnd"/>
+      <w:r>
+        <w:rPr>
+          <w:sz w:val="32"/>
+          <w:szCs w:val="32"/>
+        </w:rPr>
+        <w:t>-ci)</w:t>
+      </w:r>
+    </w:p>
+    <w:p>
+      <w:pPr>
+        <w:spacing w:line="360" w:lineRule="auto"/>
         <w:rPr>
           <w:sz w:val="32"/>
           <w:szCs w:val="32"/>
@@ -1033,72 +1582,23 @@
           <w:szCs w:val="32"/>
         </w:rPr>
         <w:lastRenderedPageBreak/>
-        <w:t xml:space="preserve">7- </w:t>
-      </w:r>
-      <w:r>
-        <w:rPr>
-          <w:sz w:val="32"/>
-          <w:szCs w:val="32"/>
-        </w:rPr>
-        <w:t>ajouter un fichier « .travis.yml » </w:t>
-      </w:r>
-      <w:r>
-        <w:rPr>
-          <w:sz w:val="32"/>
-          <w:szCs w:val="32"/>
-        </w:rPr>
-        <w:t>dans ton projet de REACT</w:t>
-      </w:r>
-      <w:r>
-        <w:rPr>
-          <w:sz w:val="32"/>
-          <w:szCs w:val="32"/>
-        </w:rPr>
-        <w:t xml:space="preserve">, il doit être à la même </w:t>
-      </w:r>
-      <w:r>
-        <w:rPr>
-          <w:sz w:val="32"/>
-          <w:szCs w:val="32"/>
-        </w:rPr>
-        <w:t>position</w:t>
-      </w:r>
-      <w:r>
-        <w:rPr>
-          <w:sz w:val="32"/>
-          <w:szCs w:val="32"/>
-        </w:rPr>
-        <w:t xml:space="preserve"> que ton « src »</w:t>
-      </w:r>
-    </w:p>
-    <w:p>
-      <w:pPr>
-        <w:rPr>
-          <w:sz w:val="32"/>
-          <w:szCs w:val="32"/>
-        </w:rPr>
-      </w:pPr>
-      <w:r>
-        <w:rPr>
-          <w:sz w:val="32"/>
-          <w:szCs w:val="32"/>
-        </w:rPr>
-        <w:t>8- ajouter dans le fichier « .travis.yml » les paramètres que tu veux utiliser (on peut suivre le site sur travis-ci)</w:t>
-      </w:r>
-    </w:p>
-    <w:p>
-      <w:pPr>
-        <w:rPr>
-          <w:sz w:val="32"/>
-          <w:szCs w:val="32"/>
-        </w:rPr>
-      </w:pPr>
-      <w:r>
-        <w:rPr>
-          <w:sz w:val="32"/>
-          <w:szCs w:val="32"/>
-        </w:rPr>
-        <w:t xml:space="preserve">Dans notre exp : </w:t>
+        <w:t xml:space="preserve">Dans notre </w:t>
+      </w:r>
+      <w:proofErr w:type="spellStart"/>
+      <w:r>
+        <w:rPr>
+          <w:sz w:val="32"/>
+          <w:szCs w:val="32"/>
+        </w:rPr>
+        <w:t>exp</w:t>
+      </w:r>
+      <w:proofErr w:type="spellEnd"/>
+      <w:r>
+        <w:rPr>
+          <w:sz w:val="32"/>
+          <w:szCs w:val="32"/>
+        </w:rPr>
+        <w:t xml:space="preserve"> : </w:t>
       </w:r>
       <w:r>
         <w:rPr>
@@ -1143,6 +1643,7 @@
     </w:p>
     <w:p>
       <w:pPr>
+        <w:spacing w:line="360" w:lineRule="auto"/>
         <w:rPr>
           <w:sz w:val="32"/>
           <w:szCs w:val="32"/>
@@ -1167,26 +1668,62 @@
           <w:sz w:val="32"/>
           <w:szCs w:val="32"/>
         </w:rPr>
-        <w:t>écrire le « npm test » il serre à run notre tests</w:t>
-      </w:r>
-    </w:p>
-    <w:p>
-      <w:pPr>
-        <w:rPr>
-          <w:sz w:val="32"/>
-          <w:szCs w:val="32"/>
-        </w:rPr>
-      </w:pPr>
-      <w:r>
-        <w:rPr>
-          <w:sz w:val="32"/>
-          <w:szCs w:val="32"/>
-        </w:rPr>
-        <w:t xml:space="preserve">github_token se trouve dans : </w:t>
-      </w:r>
-    </w:p>
-    <w:p>
-      <w:pPr>
+        <w:t>écrire le « </w:t>
+      </w:r>
+      <w:proofErr w:type="spellStart"/>
+      <w:r>
+        <w:rPr>
+          <w:sz w:val="32"/>
+          <w:szCs w:val="32"/>
+        </w:rPr>
+        <w:t>npm</w:t>
+      </w:r>
+      <w:proofErr w:type="spellEnd"/>
+      <w:r>
+        <w:rPr>
+          <w:sz w:val="32"/>
+          <w:szCs w:val="32"/>
+        </w:rPr>
+        <w:t xml:space="preserve"> test » il serre à run notre tests</w:t>
+      </w:r>
+    </w:p>
+    <w:p>
+      <w:pPr>
+        <w:spacing w:line="360" w:lineRule="auto"/>
+        <w:rPr>
+          <w:sz w:val="32"/>
+          <w:szCs w:val="32"/>
+        </w:rPr>
+      </w:pPr>
+      <w:proofErr w:type="spellStart"/>
+      <w:proofErr w:type="gramStart"/>
+      <w:r>
+        <w:rPr>
+          <w:sz w:val="32"/>
+          <w:szCs w:val="32"/>
+        </w:rPr>
+        <w:t>github</w:t>
+      </w:r>
+      <w:proofErr w:type="gramEnd"/>
+      <w:r>
+        <w:rPr>
+          <w:sz w:val="32"/>
+          <w:szCs w:val="32"/>
+        </w:rPr>
+        <w:t>_token</w:t>
+      </w:r>
+      <w:proofErr w:type="spellEnd"/>
+      <w:r>
+        <w:rPr>
+          <w:sz w:val="32"/>
+          <w:szCs w:val="32"/>
+        </w:rPr>
+        <w:t xml:space="preserve"> se trouve dans : </w:t>
+      </w:r>
+    </w:p>
+    <w:p>
+      <w:pPr>
+        <w:spacing w:line="360" w:lineRule="auto"/>
         <w:rPr>
           <w:sz w:val="32"/>
           <w:szCs w:val="32"/>
@@ -1276,6 +1813,7 @@
     </w:p>
     <w:p>
       <w:pPr>
+        <w:spacing w:line="360" w:lineRule="auto"/>
         <w:rPr>
           <w:sz w:val="32"/>
           <w:szCs w:val="32"/>
@@ -1413,17 +1951,50 @@
     </w:p>
     <w:p>
       <w:pPr>
-        <w:rPr>
-          <w:sz w:val="32"/>
-          <w:szCs w:val="32"/>
-        </w:rPr>
-      </w:pPr>
-      <w:r>
-        <w:rPr>
-          <w:sz w:val="32"/>
-          <w:szCs w:val="32"/>
-        </w:rPr>
-        <w:t>9-mettre le github_token dans le repository de ton travis-ci :</w:t>
+        <w:spacing w:line="360" w:lineRule="auto"/>
+        <w:rPr>
+          <w:sz w:val="32"/>
+          <w:szCs w:val="32"/>
+        </w:rPr>
+      </w:pPr>
+      <w:r>
+        <w:rPr>
+          <w:sz w:val="32"/>
+          <w:szCs w:val="32"/>
+        </w:rPr>
+        <w:t xml:space="preserve">9-mettre le </w:t>
+      </w:r>
+      <w:proofErr w:type="spellStart"/>
+      <w:r>
+        <w:rPr>
+          <w:sz w:val="32"/>
+          <w:szCs w:val="32"/>
+        </w:rPr>
+        <w:t>github_token</w:t>
+      </w:r>
+      <w:proofErr w:type="spellEnd"/>
+      <w:r>
+        <w:rPr>
+          <w:sz w:val="32"/>
+          <w:szCs w:val="32"/>
+        </w:rPr>
+        <w:t xml:space="preserve"> dans le repository de ton </w:t>
+      </w:r>
+      <w:proofErr w:type="spellStart"/>
+      <w:r>
+        <w:rPr>
+          <w:sz w:val="32"/>
+          <w:szCs w:val="32"/>
+        </w:rPr>
+        <w:t>travis</w:t>
+      </w:r>
+      <w:proofErr w:type="spellEnd"/>
+      <w:r>
+        <w:rPr>
+          <w:sz w:val="32"/>
+          <w:szCs w:val="32"/>
+        </w:rPr>
+        <w:t>-ci :</w:t>
       </w:r>
       <w:r>
         <w:rPr>
@@ -1435,31 +2006,67 @@
     </w:p>
     <w:p>
       <w:pPr>
-        <w:rPr>
-          <w:sz w:val="32"/>
-          <w:szCs w:val="32"/>
-        </w:rPr>
-      </w:pPr>
-      <w:r>
-        <w:rPr>
-          <w:sz w:val="32"/>
-          <w:szCs w:val="32"/>
-        </w:rPr>
-        <w:t>le nom : GITHUB_TOKEN</w:t>
-      </w:r>
-    </w:p>
-    <w:p>
-      <w:pPr>
+        <w:spacing w:line="360" w:lineRule="auto"/>
+        <w:rPr>
+          <w:sz w:val="32"/>
+          <w:szCs w:val="32"/>
+        </w:rPr>
+      </w:pPr>
+      <w:proofErr w:type="gramStart"/>
+      <w:r>
+        <w:rPr>
+          <w:sz w:val="32"/>
+          <w:szCs w:val="32"/>
+        </w:rPr>
+        <w:t>le</w:t>
+      </w:r>
+      <w:proofErr w:type="gramEnd"/>
+      <w:r>
+        <w:rPr>
+          <w:sz w:val="32"/>
+          <w:szCs w:val="32"/>
+        </w:rPr>
+        <w:t xml:space="preserve"> nom : GITHUB_TOKEN</w:t>
+      </w:r>
+    </w:p>
+    <w:p>
+      <w:pPr>
+        <w:spacing w:line="360" w:lineRule="auto"/>
         <w:rPr>
           <w:noProof/>
         </w:rPr>
       </w:pPr>
-      <w:r>
-        <w:rPr>
-          <w:sz w:val="32"/>
-          <w:szCs w:val="32"/>
-        </w:rPr>
-        <w:t>le value : le token de GITHUB d’étape 8</w:t>
+      <w:proofErr w:type="gramStart"/>
+      <w:r>
+        <w:rPr>
+          <w:sz w:val="32"/>
+          <w:szCs w:val="32"/>
+        </w:rPr>
+        <w:t>le</w:t>
+      </w:r>
+      <w:proofErr w:type="gramEnd"/>
+      <w:r>
+        <w:rPr>
+          <w:sz w:val="32"/>
+          <w:szCs w:val="32"/>
+        </w:rPr>
+        <w:t xml:space="preserve"> value : le </w:t>
+      </w:r>
+      <w:proofErr w:type="spellStart"/>
+      <w:r>
+        <w:rPr>
+          <w:sz w:val="32"/>
+          <w:szCs w:val="32"/>
+        </w:rPr>
+        <w:t>token</w:t>
+      </w:r>
+      <w:proofErr w:type="spellEnd"/>
+      <w:r>
+        <w:rPr>
+          <w:sz w:val="32"/>
+          <w:szCs w:val="32"/>
+        </w:rPr>
+        <w:t xml:space="preserve"> de GITHUB d’étape 8</w:t>
       </w:r>
       <w:r>
         <w:rPr>
@@ -1470,6 +2077,7 @@
     </w:p>
     <w:p>
       <w:pPr>
+        <w:spacing w:line="360" w:lineRule="auto"/>
         <w:rPr>
           <w:noProof/>
         </w:rPr>
@@ -1477,6 +2085,7 @@
     </w:p>
     <w:p>
       <w:pPr>
+        <w:spacing w:line="360" w:lineRule="auto"/>
         <w:rPr>
           <w:sz w:val="32"/>
           <w:szCs w:val="32"/>
@@ -1566,6 +2175,7 @@
     </w:p>
     <w:p>
       <w:pPr>
+        <w:spacing w:line="360" w:lineRule="auto"/>
         <w:rPr>
           <w:sz w:val="32"/>
           <w:szCs w:val="32"/>
@@ -1581,32 +2191,75 @@
     </w:p>
     <w:p>
       <w:pPr>
-        <w:rPr>
-          <w:sz w:val="32"/>
-          <w:szCs w:val="32"/>
-        </w:rPr>
-      </w:pPr>
-      <w:r>
-        <w:rPr>
-          <w:sz w:val="32"/>
-          <w:szCs w:val="32"/>
-        </w:rPr>
-        <w:t xml:space="preserve">(git add . </w:t>
-      </w:r>
-    </w:p>
-    <w:p>
-      <w:pPr>
-        <w:rPr>
-          <w:sz w:val="32"/>
-          <w:szCs w:val="32"/>
-        </w:rPr>
-      </w:pPr>
-      <w:r>
-        <w:rPr>
-          <w:sz w:val="32"/>
-          <w:szCs w:val="32"/>
-        </w:rPr>
-        <w:t>git commit -m </w:t>
+        <w:spacing w:line="360" w:lineRule="auto"/>
+        <w:rPr>
+          <w:sz w:val="32"/>
+          <w:szCs w:val="32"/>
+        </w:rPr>
+      </w:pPr>
+      <w:r>
+        <w:rPr>
+          <w:sz w:val="32"/>
+          <w:szCs w:val="32"/>
+        </w:rPr>
+        <w:t>(</w:t>
+      </w:r>
+      <w:proofErr w:type="gramStart"/>
+      <w:r>
+        <w:rPr>
+          <w:sz w:val="32"/>
+          <w:szCs w:val="32"/>
+        </w:rPr>
+        <w:t>git</w:t>
+      </w:r>
+      <w:proofErr w:type="gramEnd"/>
+      <w:r>
+        <w:rPr>
+          <w:sz w:val="32"/>
+          <w:szCs w:val="32"/>
+        </w:rPr>
+        <w:t xml:space="preserve"> </w:t>
+      </w:r>
+      <w:proofErr w:type="spellStart"/>
+      <w:r>
+        <w:rPr>
+          <w:sz w:val="32"/>
+          <w:szCs w:val="32"/>
+        </w:rPr>
+        <w:t>add</w:t>
+      </w:r>
+      <w:proofErr w:type="spellEnd"/>
+      <w:r>
+        <w:rPr>
+          <w:sz w:val="32"/>
+          <w:szCs w:val="32"/>
+        </w:rPr>
+        <w:t xml:space="preserve"> . </w:t>
+      </w:r>
+    </w:p>
+    <w:p>
+      <w:pPr>
+        <w:spacing w:line="360" w:lineRule="auto"/>
+        <w:rPr>
+          <w:sz w:val="32"/>
+          <w:szCs w:val="32"/>
+        </w:rPr>
+      </w:pPr>
+      <w:proofErr w:type="gramStart"/>
+      <w:r>
+        <w:rPr>
+          <w:sz w:val="32"/>
+          <w:szCs w:val="32"/>
+        </w:rPr>
+        <w:t>git</w:t>
+      </w:r>
+      <w:proofErr w:type="gramEnd"/>
+      <w:r>
+        <w:rPr>
+          <w:sz w:val="32"/>
+          <w:szCs w:val="32"/>
+        </w:rPr>
+        <w:t xml:space="preserve"> commit -m </w:t>
       </w:r>
       <w:r>
         <w:rPr>
@@ -1632,21 +2285,48 @@
     </w:p>
     <w:p>
       <w:pPr>
-        <w:rPr>
-          <w:sz w:val="32"/>
-          <w:szCs w:val="32"/>
-        </w:rPr>
-      </w:pPr>
-      <w:r>
-        <w:rPr>
-          <w:sz w:val="32"/>
-          <w:szCs w:val="32"/>
-        </w:rPr>
-        <w:t>git push origin master)</w:t>
-      </w:r>
-    </w:p>
-    <w:p>
-      <w:pPr>
+        <w:spacing w:line="360" w:lineRule="auto"/>
+        <w:rPr>
+          <w:sz w:val="32"/>
+          <w:szCs w:val="32"/>
+        </w:rPr>
+      </w:pPr>
+      <w:proofErr w:type="gramStart"/>
+      <w:r>
+        <w:rPr>
+          <w:sz w:val="32"/>
+          <w:szCs w:val="32"/>
+        </w:rPr>
+        <w:t>git</w:t>
+      </w:r>
+      <w:proofErr w:type="gramEnd"/>
+      <w:r>
+        <w:rPr>
+          <w:sz w:val="32"/>
+          <w:szCs w:val="32"/>
+        </w:rPr>
+        <w:t xml:space="preserve"> push </w:t>
+      </w:r>
+      <w:proofErr w:type="spellStart"/>
+      <w:r>
+        <w:rPr>
+          <w:sz w:val="32"/>
+          <w:szCs w:val="32"/>
+        </w:rPr>
+        <w:t>origin</w:t>
+      </w:r>
+      <w:proofErr w:type="spellEnd"/>
+      <w:r>
+        <w:rPr>
+          <w:sz w:val="32"/>
+          <w:szCs w:val="32"/>
+        </w:rPr>
+        <w:t xml:space="preserve"> master)</w:t>
+      </w:r>
+    </w:p>
+    <w:p>
+      <w:pPr>
+        <w:spacing w:line="360" w:lineRule="auto"/>
         <w:rPr>
           <w:sz w:val="32"/>
           <w:szCs w:val="32"/>

</xml_diff>

<commit_message>
ajouter un démo pour notification build
</commit_message>
<xml_diff>
--- a/demo.docx
+++ b/demo.docx
@@ -130,17 +130,96 @@
           <w:sz w:val="32"/>
           <w:szCs w:val="32"/>
         </w:rPr>
-        <w:t>Dans GITBASH, écrire la command « </w:t>
-      </w:r>
-      <w:proofErr w:type="spellStart"/>
-      <w:r>
-        <w:rPr>
-          <w:sz w:val="32"/>
-          <w:szCs w:val="32"/>
-        </w:rPr>
-        <w:t>npm</w:t>
-      </w:r>
-      <w:proofErr w:type="spellEnd"/>
+        <w:t xml:space="preserve">Dans GITBASH, écrire la command « npm install </w:t>
+      </w:r>
+      <w:r>
+        <w:rPr>
+          <w:sz w:val="32"/>
+          <w:szCs w:val="32"/>
+        </w:rPr>
+        <w:t xml:space="preserve"> --</w:t>
+      </w:r>
+      <w:r>
+        <w:rPr>
+          <w:sz w:val="32"/>
+          <w:szCs w:val="32"/>
+        </w:rPr>
+        <w:t>save-dev @testing-library</w:t>
+      </w:r>
+      <w:r>
+        <w:rPr>
+          <w:sz w:val="32"/>
+          <w:szCs w:val="32"/>
+        </w:rPr>
+        <w:t>/react</w:t>
+      </w:r>
+      <w:r>
+        <w:rPr>
+          <w:sz w:val="32"/>
+          <w:szCs w:val="32"/>
+        </w:rPr>
+        <w:t> » </w:t>
+      </w:r>
+      <w:r>
+        <w:rPr>
+          <w:sz w:val="32"/>
+          <w:szCs w:val="32"/>
+        </w:rPr>
+        <w:t>pour avoir l’accès sur les tests.</w:t>
+      </w:r>
+    </w:p>
+    <w:p>
+      <w:pPr>
+        <w:spacing w:line="360" w:lineRule="auto"/>
+        <w:rPr>
+          <w:sz w:val="32"/>
+          <w:szCs w:val="32"/>
+        </w:rPr>
+      </w:pPr>
+      <w:r>
+        <w:rPr>
+          <w:sz w:val="32"/>
+          <w:szCs w:val="32"/>
+        </w:rPr>
+        <w:t>Après l’installation du « @testing-library » :</w:t>
+      </w:r>
+    </w:p>
+    <w:p>
+      <w:pPr>
+        <w:spacing w:line="360" w:lineRule="auto"/>
+        <w:rPr>
+          <w:sz w:val="32"/>
+          <w:szCs w:val="32"/>
+        </w:rPr>
+      </w:pPr>
+      <w:r>
+        <w:rPr>
+          <w:sz w:val="32"/>
+          <w:szCs w:val="32"/>
+        </w:rPr>
+        <w:t xml:space="preserve">1 - créer un nouveau </w:t>
+      </w:r>
+      <w:r>
+        <w:rPr>
+          <w:sz w:val="32"/>
+          <w:szCs w:val="32"/>
+        </w:rPr>
+        <w:t>dossier</w:t>
+      </w:r>
+      <w:r>
+        <w:rPr>
+          <w:sz w:val="32"/>
+          <w:szCs w:val="32"/>
+        </w:rPr>
+        <w:t xml:space="preserve"> dans le </w:t>
+      </w:r>
+      <w:r>
+        <w:rPr>
+          <w:sz w:val="32"/>
+          <w:szCs w:val="32"/>
+        </w:rPr>
+        <w:t>dossier</w:t>
+      </w:r>
       <w:r>
         <w:rPr>
           <w:sz w:val="32"/>
@@ -148,16 +227,120 @@
         </w:rPr>
         <w:t xml:space="preserve"> </w:t>
       </w:r>
-      <w:proofErr w:type="spellStart"/>
-      <w:proofErr w:type="gramStart"/>
-      <w:r>
-        <w:rPr>
-          <w:sz w:val="32"/>
-          <w:szCs w:val="32"/>
-        </w:rPr>
-        <w:t>install</w:t>
-      </w:r>
-      <w:proofErr w:type="spellEnd"/>
+      <w:r>
+        <w:rPr>
+          <w:sz w:val="32"/>
+          <w:szCs w:val="32"/>
+        </w:rPr>
+        <w:t>« </w:t>
+      </w:r>
+      <w:r>
+        <w:rPr>
+          <w:sz w:val="32"/>
+          <w:szCs w:val="32"/>
+        </w:rPr>
+        <w:t>src/</w:t>
+      </w:r>
+      <w:r>
+        <w:rPr>
+          <w:sz w:val="32"/>
+          <w:szCs w:val="32"/>
+        </w:rPr>
+        <w:t>components</w:t>
+      </w:r>
+      <w:r>
+        <w:rPr>
+          <w:sz w:val="32"/>
+          <w:szCs w:val="32"/>
+        </w:rPr>
+        <w:t> »</w:t>
+      </w:r>
+      <w:r>
+        <w:rPr>
+          <w:sz w:val="32"/>
+          <w:szCs w:val="32"/>
+        </w:rPr>
+        <w:t xml:space="preserve"> du projet et le nommé </w:t>
+      </w:r>
+      <w:r>
+        <w:rPr>
+          <w:sz w:val="32"/>
+          <w:szCs w:val="32"/>
+        </w:rPr>
+        <w:t>« </w:t>
+      </w:r>
+      <w:r>
+        <w:rPr>
+          <w:sz w:val="32"/>
+          <w:szCs w:val="32"/>
+        </w:rPr>
+        <w:t>test</w:t>
+      </w:r>
+      <w:r>
+        <w:rPr>
+          <w:sz w:val="32"/>
+          <w:szCs w:val="32"/>
+        </w:rPr>
+        <w:t> »</w:t>
+      </w:r>
+      <w:r>
+        <w:rPr>
+          <w:sz w:val="32"/>
+          <w:szCs w:val="32"/>
+        </w:rPr>
+        <w:t xml:space="preserve"> (clique droit</w:t>
+      </w:r>
+      <w:r>
+        <w:rPr>
+          <w:sz w:val="32"/>
+          <w:szCs w:val="32"/>
+        </w:rPr>
+        <w:t>e</w:t>
+      </w:r>
+      <w:r>
+        <w:rPr>
+          <w:sz w:val="32"/>
+          <w:szCs w:val="32"/>
+        </w:rPr>
+        <w:t xml:space="preserve"> sur le src/components et clique sur nouveau </w:t>
+      </w:r>
+      <w:r>
+        <w:rPr>
+          <w:sz w:val="32"/>
+          <w:szCs w:val="32"/>
+        </w:rPr>
+        <w:t>dossier</w:t>
+      </w:r>
+      <w:r>
+        <w:rPr>
+          <w:sz w:val="32"/>
+          <w:szCs w:val="32"/>
+        </w:rPr>
+        <w:t>)</w:t>
+      </w:r>
+    </w:p>
+    <w:p>
+      <w:pPr>
+        <w:spacing w:line="360" w:lineRule="auto"/>
+        <w:rPr>
+          <w:sz w:val="32"/>
+          <w:szCs w:val="32"/>
+        </w:rPr>
+      </w:pPr>
+      <w:r>
+        <w:rPr>
+          <w:sz w:val="32"/>
+          <w:szCs w:val="32"/>
+        </w:rPr>
+        <w:t xml:space="preserve">2 - créer un fichier dans le </w:t>
+      </w:r>
+      <w:r>
+        <w:rPr>
+          <w:sz w:val="32"/>
+          <w:szCs w:val="32"/>
+        </w:rPr>
+        <w:t>dossier</w:t>
+      </w:r>
       <w:r>
         <w:rPr>
           <w:sz w:val="32"/>
@@ -170,77 +353,28 @@
           <w:sz w:val="32"/>
           <w:szCs w:val="32"/>
         </w:rPr>
-        <w:t xml:space="preserve"> --</w:t>
-      </w:r>
-      <w:proofErr w:type="spellStart"/>
-      <w:proofErr w:type="gramEnd"/>
-      <w:r>
-        <w:rPr>
-          <w:sz w:val="32"/>
-          <w:szCs w:val="32"/>
-        </w:rPr>
-        <w:t>save</w:t>
-      </w:r>
-      <w:proofErr w:type="spellEnd"/>
-      <w:r>
-        <w:rPr>
-          <w:sz w:val="32"/>
-          <w:szCs w:val="32"/>
-        </w:rPr>
-        <w:t>-dev @testing-library</w:t>
-      </w:r>
-      <w:r>
-        <w:rPr>
-          <w:sz w:val="32"/>
-          <w:szCs w:val="32"/>
-        </w:rPr>
-        <w:t>/react</w:t>
-      </w:r>
-      <w:r>
-        <w:rPr>
-          <w:sz w:val="32"/>
-          <w:szCs w:val="32"/>
-        </w:rPr>
-        <w:t> » </w:t>
-      </w:r>
-      <w:r>
-        <w:rPr>
-          <w:sz w:val="32"/>
-          <w:szCs w:val="32"/>
-        </w:rPr>
-        <w:t>pour avoir l’accès sur les tests.</w:t>
-      </w:r>
-    </w:p>
-    <w:p>
-      <w:pPr>
-        <w:spacing w:line="360" w:lineRule="auto"/>
-        <w:rPr>
-          <w:sz w:val="32"/>
-          <w:szCs w:val="32"/>
-        </w:rPr>
-      </w:pPr>
-      <w:r>
-        <w:rPr>
-          <w:sz w:val="32"/>
-          <w:szCs w:val="32"/>
-        </w:rPr>
-        <w:t>Après l’installation du « @testing-library » :</w:t>
-      </w:r>
-    </w:p>
-    <w:p>
-      <w:pPr>
-        <w:spacing w:line="360" w:lineRule="auto"/>
-        <w:rPr>
-          <w:sz w:val="32"/>
-          <w:szCs w:val="32"/>
-        </w:rPr>
-      </w:pPr>
-      <w:r>
-        <w:rPr>
-          <w:sz w:val="32"/>
-          <w:szCs w:val="32"/>
-        </w:rPr>
-        <w:t xml:space="preserve">1 - créer un nouveau </w:t>
+        <w:t>« </w:t>
+      </w:r>
+      <w:r>
+        <w:rPr>
+          <w:sz w:val="32"/>
+          <w:szCs w:val="32"/>
+        </w:rPr>
+        <w:t>test</w:t>
+      </w:r>
+      <w:r>
+        <w:rPr>
+          <w:sz w:val="32"/>
+          <w:szCs w:val="32"/>
+        </w:rPr>
+        <w:t> »</w:t>
+      </w:r>
+      <w:r>
+        <w:rPr>
+          <w:sz w:val="32"/>
+          <w:szCs w:val="32"/>
+        </w:rPr>
+        <w:t xml:space="preserve"> (clique droite sur le </w:t>
       </w:r>
       <w:r>
         <w:rPr>
@@ -254,20 +388,6 @@
           <w:sz w:val="32"/>
           <w:szCs w:val="32"/>
         </w:rPr>
-        <w:t xml:space="preserve"> dans le </w:t>
-      </w:r>
-      <w:r>
-        <w:rPr>
-          <w:sz w:val="32"/>
-          <w:szCs w:val="32"/>
-        </w:rPr>
-        <w:t>dossier</w:t>
-      </w:r>
-      <w:r>
-        <w:rPr>
-          <w:sz w:val="32"/>
-          <w:szCs w:val="32"/>
-        </w:rPr>
         <w:t xml:space="preserve"> </w:t>
       </w:r>
       <w:r>
@@ -282,14 +402,7 @@
           <w:sz w:val="32"/>
           <w:szCs w:val="32"/>
         </w:rPr>
-        <w:t>src/</w:t>
-      </w:r>
-      <w:r>
-        <w:rPr>
-          <w:sz w:val="32"/>
-          <w:szCs w:val="32"/>
-        </w:rPr>
-        <w:t>components</w:t>
+        <w:t>test</w:t>
       </w:r>
       <w:r>
         <w:rPr>
@@ -303,162 +416,6 @@
           <w:sz w:val="32"/>
           <w:szCs w:val="32"/>
         </w:rPr>
-        <w:t xml:space="preserve"> du projet et le nommé </w:t>
-      </w:r>
-      <w:r>
-        <w:rPr>
-          <w:sz w:val="32"/>
-          <w:szCs w:val="32"/>
-        </w:rPr>
-        <w:t>« </w:t>
-      </w:r>
-      <w:r>
-        <w:rPr>
-          <w:sz w:val="32"/>
-          <w:szCs w:val="32"/>
-        </w:rPr>
-        <w:t>test</w:t>
-      </w:r>
-      <w:r>
-        <w:rPr>
-          <w:sz w:val="32"/>
-          <w:szCs w:val="32"/>
-        </w:rPr>
-        <w:t> »</w:t>
-      </w:r>
-      <w:r>
-        <w:rPr>
-          <w:sz w:val="32"/>
-          <w:szCs w:val="32"/>
-        </w:rPr>
-        <w:t xml:space="preserve"> (clique droit</w:t>
-      </w:r>
-      <w:r>
-        <w:rPr>
-          <w:sz w:val="32"/>
-          <w:szCs w:val="32"/>
-        </w:rPr>
-        <w:t>e</w:t>
-      </w:r>
-      <w:r>
-        <w:rPr>
-          <w:sz w:val="32"/>
-          <w:szCs w:val="32"/>
-        </w:rPr>
-        <w:t xml:space="preserve"> sur le src/components et clique sur nouveau </w:t>
-      </w:r>
-      <w:r>
-        <w:rPr>
-          <w:sz w:val="32"/>
-          <w:szCs w:val="32"/>
-        </w:rPr>
-        <w:t>dossier</w:t>
-      </w:r>
-      <w:r>
-        <w:rPr>
-          <w:sz w:val="32"/>
-          <w:szCs w:val="32"/>
-        </w:rPr>
-        <w:t>)</w:t>
-      </w:r>
-    </w:p>
-    <w:p>
-      <w:pPr>
-        <w:spacing w:line="360" w:lineRule="auto"/>
-        <w:rPr>
-          <w:sz w:val="32"/>
-          <w:szCs w:val="32"/>
-        </w:rPr>
-      </w:pPr>
-      <w:r>
-        <w:rPr>
-          <w:sz w:val="32"/>
-          <w:szCs w:val="32"/>
-        </w:rPr>
-        <w:t xml:space="preserve">2 - créer un fichier dans le </w:t>
-      </w:r>
-      <w:r>
-        <w:rPr>
-          <w:sz w:val="32"/>
-          <w:szCs w:val="32"/>
-        </w:rPr>
-        <w:t>dossier</w:t>
-      </w:r>
-      <w:r>
-        <w:rPr>
-          <w:sz w:val="32"/>
-          <w:szCs w:val="32"/>
-        </w:rPr>
-        <w:t xml:space="preserve"> </w:t>
-      </w:r>
-      <w:r>
-        <w:rPr>
-          <w:sz w:val="32"/>
-          <w:szCs w:val="32"/>
-        </w:rPr>
-        <w:t>« </w:t>
-      </w:r>
-      <w:r>
-        <w:rPr>
-          <w:sz w:val="32"/>
-          <w:szCs w:val="32"/>
-        </w:rPr>
-        <w:t>test</w:t>
-      </w:r>
-      <w:r>
-        <w:rPr>
-          <w:sz w:val="32"/>
-          <w:szCs w:val="32"/>
-        </w:rPr>
-        <w:t> »</w:t>
-      </w:r>
-      <w:r>
-        <w:rPr>
-          <w:sz w:val="32"/>
-          <w:szCs w:val="32"/>
-        </w:rPr>
-        <w:t xml:space="preserve"> (clique droite sur le </w:t>
-      </w:r>
-      <w:r>
-        <w:rPr>
-          <w:sz w:val="32"/>
-          <w:szCs w:val="32"/>
-        </w:rPr>
-        <w:t>dossier</w:t>
-      </w:r>
-      <w:r>
-        <w:rPr>
-          <w:sz w:val="32"/>
-          <w:szCs w:val="32"/>
-        </w:rPr>
-        <w:t xml:space="preserve"> </w:t>
-      </w:r>
-      <w:r>
-        <w:rPr>
-          <w:sz w:val="32"/>
-          <w:szCs w:val="32"/>
-        </w:rPr>
-        <w:t>« </w:t>
-      </w:r>
-      <w:r>
-        <w:rPr>
-          <w:sz w:val="32"/>
-          <w:szCs w:val="32"/>
-        </w:rPr>
-        <w:t>test</w:t>
-      </w:r>
-      <w:r>
-        <w:rPr>
-          <w:sz w:val="32"/>
-          <w:szCs w:val="32"/>
-        </w:rPr>
-        <w:t> »</w:t>
-      </w:r>
-      <w:r>
-        <w:rPr>
-          <w:sz w:val="32"/>
-          <w:szCs w:val="32"/>
-        </w:rPr>
         <w:t xml:space="preserve"> et clique sur nouveau fichier) et le nommés avec le nom du test que vous voule</w:t>
       </w:r>
       <w:r>
@@ -480,30 +437,14 @@
           <w:sz w:val="32"/>
           <w:szCs w:val="32"/>
         </w:rPr>
-        <w:t xml:space="preserve"> </w:t>
-      </w:r>
-      <w:proofErr w:type="gramStart"/>
-      <w:r>
-        <w:rPr>
-          <w:sz w:val="32"/>
-          <w:szCs w:val="32"/>
-        </w:rPr>
-        <w:t>« </w:t>
-      </w:r>
-      <w:r>
-        <w:rPr>
-          <w:sz w:val="32"/>
-          <w:szCs w:val="32"/>
-        </w:rPr>
-        <w:t>.</w:t>
-      </w:r>
-      <w:proofErr w:type="gramEnd"/>
-      <w:r>
-        <w:rPr>
-          <w:sz w:val="32"/>
-          <w:szCs w:val="32"/>
-        </w:rPr>
-        <w:t>test.js</w:t>
+        <w:t xml:space="preserve"> « </w:t>
+      </w:r>
+      <w:r>
+        <w:rPr>
+          <w:sz w:val="32"/>
+          <w:szCs w:val="32"/>
+        </w:rPr>
+        <w:t>.test.js</w:t>
       </w:r>
       <w:r>
         <w:rPr>
@@ -575,21 +516,12 @@
           <w:szCs w:val="32"/>
         </w:rPr>
       </w:pPr>
-      <w:proofErr w:type="gramStart"/>
-      <w:r>
-        <w:rPr>
-          <w:sz w:val="32"/>
-          <w:szCs w:val="32"/>
-        </w:rPr>
-        <w:t>importer</w:t>
-      </w:r>
-      <w:proofErr w:type="gramEnd"/>
-      <w:r>
-        <w:rPr>
-          <w:sz w:val="32"/>
-          <w:szCs w:val="32"/>
-        </w:rPr>
-        <w:t xml:space="preserve"> les fichiers que t’as besoin.</w:t>
+      <w:r>
+        <w:rPr>
+          <w:sz w:val="32"/>
+          <w:szCs w:val="32"/>
+        </w:rPr>
+        <w:t>importer les fichiers que t’as besoin.</w:t>
       </w:r>
     </w:p>
     <w:p>
@@ -608,18 +540,27 @@
           <w:szCs w:val="32"/>
           <w:lang w:val="en-CA"/>
         </w:rPr>
-        <w:t>(import React from 'react</w:t>
-      </w:r>
-      <w:proofErr w:type="gramStart"/>
-      <w:r>
+        <w:t>(import React from 'react';</w:t>
+      </w:r>
+    </w:p>
+    <w:p>
+      <w:pPr>
+        <w:pStyle w:val="Paragraphedeliste"/>
+        <w:spacing w:line="360" w:lineRule="auto"/>
         <w:rPr>
           <w:sz w:val="32"/>
           <w:szCs w:val="32"/>
           <w:lang w:val="en-CA"/>
         </w:rPr>
-        <w:t>';</w:t>
-      </w:r>
-      <w:proofErr w:type="gramEnd"/>
+      </w:pPr>
+      <w:r>
+        <w:rPr>
+          <w:sz w:val="32"/>
+          <w:szCs w:val="32"/>
+          <w:lang w:val="en-CA"/>
+        </w:rPr>
+        <w:t>import ReactDom from 'react-dom';</w:t>
+      </w:r>
     </w:p>
     <w:p>
       <w:pPr>
@@ -637,50 +578,221 @@
           <w:szCs w:val="32"/>
           <w:lang w:val="en-CA"/>
         </w:rPr>
-        <w:t xml:space="preserve">import </w:t>
-      </w:r>
-      <w:proofErr w:type="spellStart"/>
-      <w:r>
+        <w:t>import { render, cleanup } from '@testing-library/react';</w:t>
+      </w:r>
+    </w:p>
+    <w:p>
+      <w:pPr>
+        <w:pStyle w:val="Paragraphedeliste"/>
+        <w:spacing w:line="360" w:lineRule="auto"/>
+        <w:rPr>
+          <w:sz w:val="32"/>
+          <w:szCs w:val="32"/>
+        </w:rPr>
+      </w:pPr>
+      <w:r>
+        <w:rPr>
+          <w:sz w:val="32"/>
+          <w:szCs w:val="32"/>
+        </w:rPr>
+        <w:lastRenderedPageBreak/>
+        <w:t>import "@testing-library/jest-dom/extend-expect";</w:t>
+      </w:r>
+      <w:r>
+        <w:rPr>
+          <w:sz w:val="32"/>
+          <w:szCs w:val="32"/>
+        </w:rPr>
+        <w:t>)</w:t>
+      </w:r>
+    </w:p>
+    <w:p>
+      <w:pPr>
+        <w:spacing w:line="360" w:lineRule="auto"/>
+        <w:ind w:firstLine="708"/>
+        <w:rPr>
+          <w:sz w:val="32"/>
+          <w:szCs w:val="32"/>
+        </w:rPr>
+      </w:pPr>
+      <w:r>
+        <w:rPr>
+          <w:sz w:val="32"/>
+          <w:szCs w:val="32"/>
+        </w:rPr>
+        <w:t>Aussi importer le fichier que tu veux tester</w:t>
+      </w:r>
+    </w:p>
+    <w:p>
+      <w:pPr>
+        <w:pStyle w:val="Paragraphedeliste"/>
+        <w:spacing w:line="360" w:lineRule="auto"/>
+        <w:rPr>
+          <w:sz w:val="32"/>
+          <w:szCs w:val="32"/>
+        </w:rPr>
+      </w:pPr>
+      <w:r>
+        <w:rPr>
+          <w:sz w:val="32"/>
+          <w:szCs w:val="32"/>
+        </w:rPr>
+        <w:t xml:space="preserve">Exp : (import Button from </w:t>
+      </w:r>
+      <w:r>
+        <w:rPr>
+          <w:sz w:val="32"/>
+          <w:szCs w:val="32"/>
+        </w:rPr>
+        <w:t>'le</w:t>
+      </w:r>
+      <w:r>
+        <w:rPr>
+          <w:sz w:val="32"/>
+          <w:szCs w:val="32"/>
+        </w:rPr>
+        <w:t xml:space="preserve"> chemin de fichiers';)</w:t>
+      </w:r>
+    </w:p>
+    <w:p>
+      <w:pPr>
+        <w:pStyle w:val="Paragraphedeliste"/>
+        <w:spacing w:line="360" w:lineRule="auto"/>
+        <w:rPr>
+          <w:sz w:val="32"/>
+          <w:szCs w:val="32"/>
+        </w:rPr>
+      </w:pPr>
+    </w:p>
+    <w:p>
+      <w:pPr>
+        <w:spacing w:line="360" w:lineRule="auto"/>
+        <w:rPr>
+          <w:sz w:val="32"/>
+          <w:szCs w:val="32"/>
+        </w:rPr>
+      </w:pPr>
+      <w:r>
+        <w:rPr>
+          <w:sz w:val="32"/>
+          <w:szCs w:val="32"/>
+        </w:rPr>
+        <w:t>4</w:t>
+      </w:r>
+      <w:r>
+        <w:rPr>
+          <w:sz w:val="32"/>
+          <w:szCs w:val="32"/>
+        </w:rPr>
+        <w:t xml:space="preserve"> -ajouter un « afterEach(cleanup); »</w:t>
+      </w:r>
+      <w:r>
+        <w:rPr>
+          <w:sz w:val="32"/>
+          <w:szCs w:val="32"/>
+        </w:rPr>
+        <w:t xml:space="preserve"> à la fin de ton dernier import (il serre à nettoyer </w:t>
+      </w:r>
+      <w:r>
+        <w:rPr>
+          <w:sz w:val="32"/>
+          <w:szCs w:val="32"/>
+        </w:rPr>
+        <w:t>tes traces</w:t>
+      </w:r>
+      <w:r>
+        <w:rPr>
+          <w:sz w:val="32"/>
+          <w:szCs w:val="32"/>
+        </w:rPr>
+        <w:t xml:space="preserve"> de test)</w:t>
+      </w:r>
+    </w:p>
+    <w:p>
+      <w:pPr>
+        <w:spacing w:line="360" w:lineRule="auto"/>
+        <w:rPr>
+          <w:sz w:val="32"/>
+          <w:szCs w:val="32"/>
+        </w:rPr>
+      </w:pPr>
+      <w:r>
+        <w:rPr>
+          <w:sz w:val="32"/>
+          <w:szCs w:val="32"/>
+        </w:rPr>
+        <w:t xml:space="preserve">5- </w:t>
+      </w:r>
+      <w:r>
+        <w:rPr>
+          <w:sz w:val="32"/>
+          <w:szCs w:val="32"/>
+        </w:rPr>
+        <w:t xml:space="preserve">écrire </w:t>
+      </w:r>
+    </w:p>
+    <w:p>
+      <w:pPr>
+        <w:spacing w:line="360" w:lineRule="auto"/>
+        <w:ind w:firstLine="708"/>
+        <w:rPr>
+          <w:sz w:val="32"/>
+          <w:szCs w:val="32"/>
+        </w:rPr>
+      </w:pPr>
+      <w:r>
+        <w:rPr>
+          <w:sz w:val="32"/>
+          <w:szCs w:val="32"/>
+        </w:rPr>
+        <w:t>it("le nom de ton test", () =&gt; {</w:t>
+      </w:r>
+    </w:p>
+    <w:p>
+      <w:pPr>
+        <w:spacing w:line="360" w:lineRule="auto"/>
         <w:rPr>
           <w:sz w:val="32"/>
           <w:szCs w:val="32"/>
           <w:lang w:val="en-CA"/>
         </w:rPr>
-        <w:t>ReactDom</w:t>
-      </w:r>
-      <w:proofErr w:type="spellEnd"/>
+      </w:pPr>
+      <w:r>
+        <w:rPr>
+          <w:sz w:val="32"/>
+          <w:szCs w:val="32"/>
+        </w:rPr>
+        <w:tab/>
+      </w:r>
       <w:r>
         <w:rPr>
           <w:sz w:val="32"/>
           <w:szCs w:val="32"/>
           <w:lang w:val="en-CA"/>
         </w:rPr>
-        <w:t xml:space="preserve"> from 'react-</w:t>
-      </w:r>
-      <w:proofErr w:type="spellStart"/>
-      <w:r>
+        <w:t>« les test»</w:t>
+      </w:r>
+    </w:p>
+    <w:p>
+      <w:pPr>
+        <w:spacing w:line="360" w:lineRule="auto"/>
         <w:rPr>
           <w:sz w:val="32"/>
           <w:szCs w:val="32"/>
           <w:lang w:val="en-CA"/>
         </w:rPr>
-        <w:t>dom</w:t>
-      </w:r>
-      <w:proofErr w:type="spellEnd"/>
-      <w:proofErr w:type="gramStart"/>
+      </w:pPr>
       <w:r>
         <w:rPr>
           <w:sz w:val="32"/>
           <w:szCs w:val="32"/>
           <w:lang w:val="en-CA"/>
         </w:rPr>
-        <w:t>';</w:t>
-      </w:r>
-      <w:proofErr w:type="gramEnd"/>
-    </w:p>
-    <w:p>
-      <w:pPr>
-        <w:pStyle w:val="Paragraphedeliste"/>
+        <w:t>})</w:t>
+      </w:r>
+    </w:p>
+    <w:p>
+      <w:pPr>
         <w:spacing w:line="360" w:lineRule="auto"/>
         <w:rPr>
           <w:sz w:val="32"/>
@@ -694,324 +806,25 @@
           <w:szCs w:val="32"/>
           <w:lang w:val="en-CA"/>
         </w:rPr>
-        <w:t xml:space="preserve">import </w:t>
-      </w:r>
-      <w:proofErr w:type="gramStart"/>
-      <w:r>
+        <w:t xml:space="preserve">exp : </w:t>
+      </w:r>
+    </w:p>
+    <w:p>
+      <w:pPr>
+        <w:spacing w:line="360" w:lineRule="auto"/>
         <w:rPr>
           <w:sz w:val="32"/>
           <w:szCs w:val="32"/>
           <w:lang w:val="en-CA"/>
         </w:rPr>
-        <w:t>{ render</w:t>
-      </w:r>
-      <w:proofErr w:type="gramEnd"/>
+      </w:pPr>
       <w:r>
         <w:rPr>
           <w:sz w:val="32"/>
           <w:szCs w:val="32"/>
           <w:lang w:val="en-CA"/>
         </w:rPr>
-        <w:t>, cleanup } from '@testing-library/react';</w:t>
-      </w:r>
-    </w:p>
-    <w:p>
-      <w:pPr>
-        <w:pStyle w:val="Paragraphedeliste"/>
-        <w:spacing w:line="360" w:lineRule="auto"/>
-        <w:rPr>
-          <w:sz w:val="32"/>
-          <w:szCs w:val="32"/>
-        </w:rPr>
-      </w:pPr>
-      <w:proofErr w:type="gramStart"/>
-      <w:r>
-        <w:rPr>
-          <w:sz w:val="32"/>
-          <w:szCs w:val="32"/>
-        </w:rPr>
-        <w:lastRenderedPageBreak/>
-        <w:t>import</w:t>
-      </w:r>
-      <w:proofErr w:type="gramEnd"/>
-      <w:r>
-        <w:rPr>
-          <w:sz w:val="32"/>
-          <w:szCs w:val="32"/>
-        </w:rPr>
-        <w:t xml:space="preserve"> "@</w:t>
-      </w:r>
-      <w:proofErr w:type="spellStart"/>
-      <w:r>
-        <w:rPr>
-          <w:sz w:val="32"/>
-          <w:szCs w:val="32"/>
-        </w:rPr>
-        <w:t>testing-library</w:t>
-      </w:r>
-      <w:proofErr w:type="spellEnd"/>
-      <w:r>
-        <w:rPr>
-          <w:sz w:val="32"/>
-          <w:szCs w:val="32"/>
-        </w:rPr>
-        <w:t>/</w:t>
-      </w:r>
-      <w:proofErr w:type="spellStart"/>
-      <w:r>
-        <w:rPr>
-          <w:sz w:val="32"/>
-          <w:szCs w:val="32"/>
-        </w:rPr>
-        <w:t>jest</w:t>
-      </w:r>
-      <w:proofErr w:type="spellEnd"/>
-      <w:r>
-        <w:rPr>
-          <w:sz w:val="32"/>
-          <w:szCs w:val="32"/>
-        </w:rPr>
-        <w:t>-dom/</w:t>
-      </w:r>
-      <w:proofErr w:type="spellStart"/>
-      <w:r>
-        <w:rPr>
-          <w:sz w:val="32"/>
-          <w:szCs w:val="32"/>
-        </w:rPr>
-        <w:t>extend-expect</w:t>
-      </w:r>
-      <w:proofErr w:type="spellEnd"/>
-      <w:r>
-        <w:rPr>
-          <w:sz w:val="32"/>
-          <w:szCs w:val="32"/>
-        </w:rPr>
-        <w:t>";</w:t>
-      </w:r>
-      <w:r>
-        <w:rPr>
-          <w:sz w:val="32"/>
-          <w:szCs w:val="32"/>
-        </w:rPr>
-        <w:t>)</w:t>
-      </w:r>
-    </w:p>
-    <w:p>
-      <w:pPr>
-        <w:spacing w:line="360" w:lineRule="auto"/>
-        <w:ind w:firstLine="708"/>
-        <w:rPr>
-          <w:sz w:val="32"/>
-          <w:szCs w:val="32"/>
-        </w:rPr>
-      </w:pPr>
-      <w:r>
-        <w:rPr>
-          <w:sz w:val="32"/>
-          <w:szCs w:val="32"/>
-        </w:rPr>
-        <w:t>Aussi importer le fichier que tu veux tester</w:t>
-      </w:r>
-    </w:p>
-    <w:p>
-      <w:pPr>
-        <w:pStyle w:val="Paragraphedeliste"/>
-        <w:spacing w:line="360" w:lineRule="auto"/>
-        <w:rPr>
-          <w:sz w:val="32"/>
-          <w:szCs w:val="32"/>
-        </w:rPr>
-      </w:pPr>
-      <w:proofErr w:type="spellStart"/>
-      <w:r>
-        <w:rPr>
-          <w:sz w:val="32"/>
-          <w:szCs w:val="32"/>
-        </w:rPr>
-        <w:t>Exp</w:t>
-      </w:r>
-      <w:proofErr w:type="spellEnd"/>
-      <w:r>
-        <w:rPr>
-          <w:sz w:val="32"/>
-          <w:szCs w:val="32"/>
-        </w:rPr>
-        <w:t xml:space="preserve"> : (import Button </w:t>
-      </w:r>
-      <w:proofErr w:type="spellStart"/>
-      <w:r>
-        <w:rPr>
-          <w:sz w:val="32"/>
-          <w:szCs w:val="32"/>
-        </w:rPr>
-        <w:t>from</w:t>
-      </w:r>
-      <w:proofErr w:type="spellEnd"/>
-      <w:r>
-        <w:rPr>
-          <w:sz w:val="32"/>
-          <w:szCs w:val="32"/>
-        </w:rPr>
-        <w:t xml:space="preserve"> </w:t>
-      </w:r>
-      <w:r>
-        <w:rPr>
-          <w:sz w:val="32"/>
-          <w:szCs w:val="32"/>
-        </w:rPr>
-        <w:t>'le</w:t>
-      </w:r>
-      <w:r>
-        <w:rPr>
-          <w:sz w:val="32"/>
-          <w:szCs w:val="32"/>
-        </w:rPr>
-        <w:t xml:space="preserve"> chemin de fichiers';)</w:t>
-      </w:r>
-    </w:p>
-    <w:p>
-      <w:pPr>
-        <w:pStyle w:val="Paragraphedeliste"/>
-        <w:spacing w:line="360" w:lineRule="auto"/>
-        <w:rPr>
-          <w:sz w:val="32"/>
-          <w:szCs w:val="32"/>
-        </w:rPr>
-      </w:pPr>
-    </w:p>
-    <w:p>
-      <w:pPr>
-        <w:spacing w:line="360" w:lineRule="auto"/>
-        <w:rPr>
-          <w:sz w:val="32"/>
-          <w:szCs w:val="32"/>
-        </w:rPr>
-      </w:pPr>
-      <w:r>
-        <w:rPr>
-          <w:sz w:val="32"/>
-          <w:szCs w:val="32"/>
-        </w:rPr>
-        <w:t>4</w:t>
-      </w:r>
-      <w:r>
-        <w:rPr>
-          <w:sz w:val="32"/>
-          <w:szCs w:val="32"/>
-        </w:rPr>
-        <w:t xml:space="preserve"> -ajouter un « </w:t>
-      </w:r>
-      <w:proofErr w:type="spellStart"/>
-      <w:r>
-        <w:rPr>
-          <w:sz w:val="32"/>
-          <w:szCs w:val="32"/>
-        </w:rPr>
-        <w:t>afterEach</w:t>
-      </w:r>
-      <w:proofErr w:type="spellEnd"/>
-      <w:r>
-        <w:rPr>
-          <w:sz w:val="32"/>
-          <w:szCs w:val="32"/>
-        </w:rPr>
-        <w:t>(</w:t>
-      </w:r>
-      <w:proofErr w:type="spellStart"/>
-      <w:r>
-        <w:rPr>
-          <w:sz w:val="32"/>
-          <w:szCs w:val="32"/>
-        </w:rPr>
-        <w:t>cleanup</w:t>
-      </w:r>
-      <w:proofErr w:type="spellEnd"/>
-      <w:r>
-        <w:rPr>
-          <w:sz w:val="32"/>
-          <w:szCs w:val="32"/>
-        </w:rPr>
-        <w:t>); »</w:t>
-      </w:r>
-      <w:r>
-        <w:rPr>
-          <w:sz w:val="32"/>
-          <w:szCs w:val="32"/>
-        </w:rPr>
-        <w:t xml:space="preserve"> à la fin de ton dernier import (il serre à nettoyer </w:t>
-      </w:r>
-      <w:r>
-        <w:rPr>
-          <w:sz w:val="32"/>
-          <w:szCs w:val="32"/>
-        </w:rPr>
-        <w:t>tes traces</w:t>
-      </w:r>
-      <w:r>
-        <w:rPr>
-          <w:sz w:val="32"/>
-          <w:szCs w:val="32"/>
-        </w:rPr>
-        <w:t xml:space="preserve"> de test)</w:t>
-      </w:r>
-    </w:p>
-    <w:p>
-      <w:pPr>
-        <w:spacing w:line="360" w:lineRule="auto"/>
-        <w:rPr>
-          <w:sz w:val="32"/>
-          <w:szCs w:val="32"/>
-        </w:rPr>
-      </w:pPr>
-      <w:r>
-        <w:rPr>
-          <w:sz w:val="32"/>
-          <w:szCs w:val="32"/>
-        </w:rPr>
-        <w:t xml:space="preserve">5- </w:t>
-      </w:r>
-      <w:r>
-        <w:rPr>
-          <w:sz w:val="32"/>
-          <w:szCs w:val="32"/>
-        </w:rPr>
-        <w:t xml:space="preserve">écrire </w:t>
-      </w:r>
-    </w:p>
-    <w:p>
-      <w:pPr>
-        <w:spacing w:line="360" w:lineRule="auto"/>
-        <w:ind w:firstLine="708"/>
-        <w:rPr>
-          <w:sz w:val="32"/>
-          <w:szCs w:val="32"/>
-        </w:rPr>
-      </w:pPr>
-      <w:proofErr w:type="spellStart"/>
-      <w:proofErr w:type="gramStart"/>
-      <w:r>
-        <w:rPr>
-          <w:sz w:val="32"/>
-          <w:szCs w:val="32"/>
-        </w:rPr>
-        <w:t>it</w:t>
-      </w:r>
-      <w:proofErr w:type="spellEnd"/>
-      <w:r>
-        <w:rPr>
-          <w:sz w:val="32"/>
-          <w:szCs w:val="32"/>
-        </w:rPr>
-        <w:t>(</w:t>
-      </w:r>
-      <w:proofErr w:type="gramEnd"/>
-      <w:r>
-        <w:rPr>
-          <w:sz w:val="32"/>
-          <w:szCs w:val="32"/>
-        </w:rPr>
-        <w:t>"le nom de ton test", () =&gt; {</w:t>
+        <w:t>it("test label du button", () =&gt; {</w:t>
       </w:r>
     </w:p>
     <w:p>
@@ -1027,16 +840,9 @@
         <w:rPr>
           <w:sz w:val="32"/>
           <w:szCs w:val="32"/>
-        </w:rPr>
-        <w:tab/>
-      </w:r>
-      <w:r>
-        <w:rPr>
-          <w:sz w:val="32"/>
-          <w:szCs w:val="32"/>
           <w:lang w:val="en-CA"/>
         </w:rPr>
-        <w:t>« les test»</w:t>
+        <w:t xml:space="preserve">    const { getByTestId } = render(&lt;Button label="Click"&gt;&lt;/Button&gt;)</w:t>
       </w:r>
     </w:p>
     <w:p>
@@ -1054,6 +860,22 @@
           <w:szCs w:val="32"/>
           <w:lang w:val="en-CA"/>
         </w:rPr>
+        <w:t xml:space="preserve">    expect(getByTestId('button')).toHaveTextContent("Click")</w:t>
+      </w:r>
+    </w:p>
+    <w:p>
+      <w:pPr>
+        <w:spacing w:line="360" w:lineRule="auto"/>
+        <w:rPr>
+          <w:sz w:val="32"/>
+          <w:szCs w:val="32"/>
+        </w:rPr>
+      </w:pPr>
+      <w:r>
+        <w:rPr>
+          <w:sz w:val="32"/>
+          <w:szCs w:val="32"/>
+        </w:rPr>
         <w:t>})</w:t>
       </w:r>
     </w:p>
@@ -1063,188 +885,6 @@
         <w:rPr>
           <w:sz w:val="32"/>
           <w:szCs w:val="32"/>
-          <w:lang w:val="en-CA"/>
-        </w:rPr>
-      </w:pPr>
-      <w:proofErr w:type="gramStart"/>
-      <w:r>
-        <w:rPr>
-          <w:sz w:val="32"/>
-          <w:szCs w:val="32"/>
-          <w:lang w:val="en-CA"/>
-        </w:rPr>
-        <w:t>exp :</w:t>
-      </w:r>
-      <w:proofErr w:type="gramEnd"/>
-      <w:r>
-        <w:rPr>
-          <w:sz w:val="32"/>
-          <w:szCs w:val="32"/>
-          <w:lang w:val="en-CA"/>
-        </w:rPr>
-        <w:t xml:space="preserve"> </w:t>
-      </w:r>
-    </w:p>
-    <w:p>
-      <w:pPr>
-        <w:spacing w:line="360" w:lineRule="auto"/>
-        <w:rPr>
-          <w:sz w:val="32"/>
-          <w:szCs w:val="32"/>
-          <w:lang w:val="en-CA"/>
-        </w:rPr>
-      </w:pPr>
-      <w:proofErr w:type="gramStart"/>
-      <w:r>
-        <w:rPr>
-          <w:sz w:val="32"/>
-          <w:szCs w:val="32"/>
-          <w:lang w:val="en-CA"/>
-        </w:rPr>
-        <w:t>it(</w:t>
-      </w:r>
-      <w:proofErr w:type="gramEnd"/>
-      <w:r>
-        <w:rPr>
-          <w:sz w:val="32"/>
-          <w:szCs w:val="32"/>
-          <w:lang w:val="en-CA"/>
-        </w:rPr>
-        <w:t>"test label du button", () =&gt; {</w:t>
-      </w:r>
-    </w:p>
-    <w:p>
-      <w:pPr>
-        <w:spacing w:line="360" w:lineRule="auto"/>
-        <w:rPr>
-          <w:sz w:val="32"/>
-          <w:szCs w:val="32"/>
-          <w:lang w:val="en-CA"/>
-        </w:rPr>
-      </w:pPr>
-      <w:r>
-        <w:rPr>
-          <w:sz w:val="32"/>
-          <w:szCs w:val="32"/>
-          <w:lang w:val="en-CA"/>
-        </w:rPr>
-        <w:t xml:space="preserve">    const </w:t>
-      </w:r>
-      <w:proofErr w:type="gramStart"/>
-      <w:r>
-        <w:rPr>
-          <w:sz w:val="32"/>
-          <w:szCs w:val="32"/>
-          <w:lang w:val="en-CA"/>
-        </w:rPr>
-        <w:t xml:space="preserve">{ </w:t>
-      </w:r>
-      <w:proofErr w:type="spellStart"/>
-      <w:r>
-        <w:rPr>
-          <w:sz w:val="32"/>
-          <w:szCs w:val="32"/>
-          <w:lang w:val="en-CA"/>
-        </w:rPr>
-        <w:t>getByTestId</w:t>
-      </w:r>
-      <w:proofErr w:type="spellEnd"/>
-      <w:proofErr w:type="gramEnd"/>
-      <w:r>
-        <w:rPr>
-          <w:sz w:val="32"/>
-          <w:szCs w:val="32"/>
-          <w:lang w:val="en-CA"/>
-        </w:rPr>
-        <w:t xml:space="preserve"> } = render(&lt;Button label="Click"&gt;&lt;/Button&gt;)</w:t>
-      </w:r>
-    </w:p>
-    <w:p>
-      <w:pPr>
-        <w:spacing w:line="360" w:lineRule="auto"/>
-        <w:rPr>
-          <w:sz w:val="32"/>
-          <w:szCs w:val="32"/>
-          <w:lang w:val="en-CA"/>
-        </w:rPr>
-      </w:pPr>
-      <w:r>
-        <w:rPr>
-          <w:sz w:val="32"/>
-          <w:szCs w:val="32"/>
-          <w:lang w:val="en-CA"/>
-        </w:rPr>
-        <w:t xml:space="preserve">    expect(</w:t>
-      </w:r>
-      <w:proofErr w:type="spellStart"/>
-      <w:r>
-        <w:rPr>
-          <w:sz w:val="32"/>
-          <w:szCs w:val="32"/>
-          <w:lang w:val="en-CA"/>
-        </w:rPr>
-        <w:t>getByTestId</w:t>
-      </w:r>
-      <w:proofErr w:type="spellEnd"/>
-      <w:r>
-        <w:rPr>
-          <w:sz w:val="32"/>
-          <w:szCs w:val="32"/>
-          <w:lang w:val="en-CA"/>
-        </w:rPr>
-        <w:t>('button')</w:t>
-      </w:r>
-      <w:proofErr w:type="gramStart"/>
-      <w:r>
-        <w:rPr>
-          <w:sz w:val="32"/>
-          <w:szCs w:val="32"/>
-          <w:lang w:val="en-CA"/>
-        </w:rPr>
-        <w:t>).</w:t>
-      </w:r>
-      <w:proofErr w:type="spellStart"/>
-      <w:r>
-        <w:rPr>
-          <w:sz w:val="32"/>
-          <w:szCs w:val="32"/>
-          <w:lang w:val="en-CA"/>
-        </w:rPr>
-        <w:t>toHaveTextContent</w:t>
-      </w:r>
-      <w:proofErr w:type="spellEnd"/>
-      <w:proofErr w:type="gramEnd"/>
-      <w:r>
-        <w:rPr>
-          <w:sz w:val="32"/>
-          <w:szCs w:val="32"/>
-          <w:lang w:val="en-CA"/>
-        </w:rPr>
-        <w:t>("Click")</w:t>
-      </w:r>
-    </w:p>
-    <w:p>
-      <w:pPr>
-        <w:spacing w:line="360" w:lineRule="auto"/>
-        <w:rPr>
-          <w:sz w:val="32"/>
-          <w:szCs w:val="32"/>
-        </w:rPr>
-      </w:pPr>
-      <w:r>
-        <w:rPr>
-          <w:sz w:val="32"/>
-          <w:szCs w:val="32"/>
-        </w:rPr>
-        <w:t>})</w:t>
-      </w:r>
-    </w:p>
-    <w:p>
-      <w:pPr>
-        <w:spacing w:line="360" w:lineRule="auto"/>
-        <w:rPr>
-          <w:sz w:val="32"/>
-          <w:szCs w:val="32"/>
         </w:rPr>
       </w:pPr>
       <w:r>
@@ -1259,23 +899,7 @@
           <w:sz w:val="32"/>
           <w:szCs w:val="32"/>
         </w:rPr>
-        <w:t xml:space="preserve"> testé si ton « buton » qui a le ID ‘</w:t>
-      </w:r>
-      <w:proofErr w:type="spellStart"/>
-      <w:r>
-        <w:rPr>
-          <w:sz w:val="32"/>
-          <w:szCs w:val="32"/>
-        </w:rPr>
-        <w:t>button</w:t>
-      </w:r>
-      <w:proofErr w:type="spellEnd"/>
-      <w:r>
-        <w:rPr>
-          <w:sz w:val="32"/>
-          <w:szCs w:val="32"/>
-        </w:rPr>
-        <w:t xml:space="preserve">’ son contexte du buton égale à </w:t>
+        <w:t xml:space="preserve"> testé si ton « buton » qui a le ID ‘button’ son contexte du buton égale à </w:t>
       </w:r>
       <w:r>
         <w:rPr>
@@ -1367,17 +991,8 @@
           <w:sz w:val="32"/>
           <w:szCs w:val="32"/>
         </w:rPr>
-        <w:t xml:space="preserve"> avec </w:t>
-      </w:r>
-      <w:proofErr w:type="spellStart"/>
-      <w:r>
-        <w:rPr>
-          <w:sz w:val="32"/>
-          <w:szCs w:val="32"/>
-        </w:rPr>
-        <w:t>github</w:t>
-      </w:r>
-      <w:proofErr w:type="spellEnd"/>
+        <w:t xml:space="preserve"> avec github</w:t>
+      </w:r>
       <w:r>
         <w:rPr>
           <w:sz w:val="32"/>
@@ -1455,32 +1070,7 @@
           <w:sz w:val="32"/>
           <w:szCs w:val="32"/>
         </w:rPr>
-        <w:t xml:space="preserve">ajouter un fichier </w:t>
-      </w:r>
-      <w:proofErr w:type="gramStart"/>
-      <w:r>
-        <w:rPr>
-          <w:sz w:val="32"/>
-          <w:szCs w:val="32"/>
-        </w:rPr>
-        <w:t>« .</w:t>
-      </w:r>
-      <w:proofErr w:type="spellStart"/>
-      <w:proofErr w:type="gramEnd"/>
-      <w:r>
-        <w:rPr>
-          <w:sz w:val="32"/>
-          <w:szCs w:val="32"/>
-        </w:rPr>
-        <w:t>travis.yml</w:t>
-      </w:r>
-      <w:proofErr w:type="spellEnd"/>
-      <w:r>
-        <w:rPr>
-          <w:sz w:val="32"/>
-          <w:szCs w:val="32"/>
-        </w:rPr>
-        <w:t> » </w:t>
+        <w:t>ajouter un fichier « .travis.yml » </w:t>
       </w:r>
       <w:r>
         <w:rPr>
@@ -1524,48 +1114,7 @@
           <w:sz w:val="32"/>
           <w:szCs w:val="32"/>
         </w:rPr>
-        <w:t xml:space="preserve">8- ajouter dans le fichier </w:t>
-      </w:r>
-      <w:proofErr w:type="gramStart"/>
-      <w:r>
-        <w:rPr>
-          <w:sz w:val="32"/>
-          <w:szCs w:val="32"/>
-        </w:rPr>
-        <w:t>« .</w:t>
-      </w:r>
-      <w:proofErr w:type="spellStart"/>
-      <w:proofErr w:type="gramEnd"/>
-      <w:r>
-        <w:rPr>
-          <w:sz w:val="32"/>
-          <w:szCs w:val="32"/>
-        </w:rPr>
-        <w:t>travis.yml</w:t>
-      </w:r>
-      <w:proofErr w:type="spellEnd"/>
-      <w:r>
-        <w:rPr>
-          <w:sz w:val="32"/>
-          <w:szCs w:val="32"/>
-        </w:rPr>
-        <w:t xml:space="preserve"> » les paramètres que tu veux utiliser (on peut suivre le site sur </w:t>
-      </w:r>
-      <w:proofErr w:type="spellStart"/>
-      <w:r>
-        <w:rPr>
-          <w:sz w:val="32"/>
-          <w:szCs w:val="32"/>
-        </w:rPr>
-        <w:t>travis</w:t>
-      </w:r>
-      <w:proofErr w:type="spellEnd"/>
-      <w:r>
-        <w:rPr>
-          <w:sz w:val="32"/>
-          <w:szCs w:val="32"/>
-        </w:rPr>
-        <w:t>-ci)</w:t>
+        <w:t>8- ajouter dans le fichier « .travis.yml » les paramètres que tu veux utiliser (on peut suivre le site sur travis-ci)</w:t>
       </w:r>
     </w:p>
     <w:p>
@@ -1582,23 +1131,7 @@
           <w:szCs w:val="32"/>
         </w:rPr>
         <w:lastRenderedPageBreak/>
-        <w:t xml:space="preserve">Dans notre </w:t>
-      </w:r>
-      <w:proofErr w:type="spellStart"/>
-      <w:r>
-        <w:rPr>
-          <w:sz w:val="32"/>
-          <w:szCs w:val="32"/>
-        </w:rPr>
-        <w:t>exp</w:t>
-      </w:r>
-      <w:proofErr w:type="spellEnd"/>
-      <w:r>
-        <w:rPr>
-          <w:sz w:val="32"/>
-          <w:szCs w:val="32"/>
-        </w:rPr>
-        <w:t xml:space="preserve"> : </w:t>
+        <w:t xml:space="preserve">Dans notre exp : </w:t>
       </w:r>
       <w:r>
         <w:rPr>
@@ -1668,57 +1201,23 @@
           <w:sz w:val="32"/>
           <w:szCs w:val="32"/>
         </w:rPr>
-        <w:t>écrire le « </w:t>
-      </w:r>
-      <w:proofErr w:type="spellStart"/>
-      <w:r>
-        <w:rPr>
-          <w:sz w:val="32"/>
-          <w:szCs w:val="32"/>
-        </w:rPr>
-        <w:t>npm</w:t>
-      </w:r>
-      <w:proofErr w:type="spellEnd"/>
-      <w:r>
-        <w:rPr>
-          <w:sz w:val="32"/>
-          <w:szCs w:val="32"/>
-        </w:rPr>
-        <w:t xml:space="preserve"> test » il serre à run notre tests</w:t>
-      </w:r>
-    </w:p>
-    <w:p>
-      <w:pPr>
-        <w:spacing w:line="360" w:lineRule="auto"/>
-        <w:rPr>
-          <w:sz w:val="32"/>
-          <w:szCs w:val="32"/>
-        </w:rPr>
-      </w:pPr>
-      <w:proofErr w:type="spellStart"/>
-      <w:proofErr w:type="gramStart"/>
-      <w:r>
-        <w:rPr>
-          <w:sz w:val="32"/>
-          <w:szCs w:val="32"/>
-        </w:rPr>
-        <w:t>github</w:t>
-      </w:r>
-      <w:proofErr w:type="gramEnd"/>
-      <w:r>
-        <w:rPr>
-          <w:sz w:val="32"/>
-          <w:szCs w:val="32"/>
-        </w:rPr>
-        <w:t>_token</w:t>
-      </w:r>
-      <w:proofErr w:type="spellEnd"/>
-      <w:r>
-        <w:rPr>
-          <w:sz w:val="32"/>
-          <w:szCs w:val="32"/>
-        </w:rPr>
-        <w:t xml:space="preserve"> se trouve dans : </w:t>
+        <w:t>écrire le « npm test » il serre à run notre tests</w:t>
+      </w:r>
+    </w:p>
+    <w:p>
+      <w:pPr>
+        <w:spacing w:line="360" w:lineRule="auto"/>
+        <w:rPr>
+          <w:sz w:val="32"/>
+          <w:szCs w:val="32"/>
+        </w:rPr>
+      </w:pPr>
+      <w:r>
+        <w:rPr>
+          <w:sz w:val="32"/>
+          <w:szCs w:val="32"/>
+        </w:rPr>
+        <w:t xml:space="preserve">github_token se trouve dans : </w:t>
       </w:r>
     </w:p>
     <w:p>
@@ -1962,39 +1461,7 @@
           <w:sz w:val="32"/>
           <w:szCs w:val="32"/>
         </w:rPr>
-        <w:t xml:space="preserve">9-mettre le </w:t>
-      </w:r>
-      <w:proofErr w:type="spellStart"/>
-      <w:r>
-        <w:rPr>
-          <w:sz w:val="32"/>
-          <w:szCs w:val="32"/>
-        </w:rPr>
-        <w:t>github_token</w:t>
-      </w:r>
-      <w:proofErr w:type="spellEnd"/>
-      <w:r>
-        <w:rPr>
-          <w:sz w:val="32"/>
-          <w:szCs w:val="32"/>
-        </w:rPr>
-        <w:t xml:space="preserve"> dans le repository de ton </w:t>
-      </w:r>
-      <w:proofErr w:type="spellStart"/>
-      <w:r>
-        <w:rPr>
-          <w:sz w:val="32"/>
-          <w:szCs w:val="32"/>
-        </w:rPr>
-        <w:t>travis</w:t>
-      </w:r>
-      <w:proofErr w:type="spellEnd"/>
-      <w:r>
-        <w:rPr>
-          <w:sz w:val="32"/>
-          <w:szCs w:val="32"/>
-        </w:rPr>
-        <w:t>-ci :</w:t>
+        <w:t>9-mettre le github_token dans le repository de ton travis-ci :</w:t>
       </w:r>
       <w:r>
         <w:rPr>
@@ -2012,21 +1479,12 @@
           <w:szCs w:val="32"/>
         </w:rPr>
       </w:pPr>
-      <w:proofErr w:type="gramStart"/>
-      <w:r>
-        <w:rPr>
-          <w:sz w:val="32"/>
-          <w:szCs w:val="32"/>
-        </w:rPr>
-        <w:t>le</w:t>
-      </w:r>
-      <w:proofErr w:type="gramEnd"/>
-      <w:r>
-        <w:rPr>
-          <w:sz w:val="32"/>
-          <w:szCs w:val="32"/>
-        </w:rPr>
-        <w:t xml:space="preserve"> nom : GITHUB_TOKEN</w:t>
+      <w:r>
+        <w:rPr>
+          <w:sz w:val="32"/>
+          <w:szCs w:val="32"/>
+        </w:rPr>
+        <w:t>le nom : GITHUB_TOKEN</w:t>
       </w:r>
     </w:p>
     <w:p>
@@ -2036,37 +1494,12 @@
           <w:noProof/>
         </w:rPr>
       </w:pPr>
-      <w:proofErr w:type="gramStart"/>
-      <w:r>
-        <w:rPr>
-          <w:sz w:val="32"/>
-          <w:szCs w:val="32"/>
-        </w:rPr>
-        <w:t>le</w:t>
-      </w:r>
-      <w:proofErr w:type="gramEnd"/>
-      <w:r>
-        <w:rPr>
-          <w:sz w:val="32"/>
-          <w:szCs w:val="32"/>
-        </w:rPr>
-        <w:t xml:space="preserve"> value : le </w:t>
-      </w:r>
-      <w:proofErr w:type="spellStart"/>
-      <w:r>
-        <w:rPr>
-          <w:sz w:val="32"/>
-          <w:szCs w:val="32"/>
-        </w:rPr>
-        <w:t>token</w:t>
-      </w:r>
-      <w:proofErr w:type="spellEnd"/>
-      <w:r>
-        <w:rPr>
-          <w:sz w:val="32"/>
-          <w:szCs w:val="32"/>
-        </w:rPr>
-        <w:t xml:space="preserve"> de GITHUB d’étape 8</w:t>
+      <w:r>
+        <w:rPr>
+          <w:sz w:val="32"/>
+          <w:szCs w:val="32"/>
+        </w:rPr>
+        <w:t>le value : le token de GITHUB d’étape 8</w:t>
       </w:r>
       <w:r>
         <w:rPr>
@@ -2202,64 +1635,23 @@
           <w:sz w:val="32"/>
           <w:szCs w:val="32"/>
         </w:rPr>
-        <w:t>(</w:t>
-      </w:r>
-      <w:proofErr w:type="gramStart"/>
-      <w:r>
-        <w:rPr>
-          <w:sz w:val="32"/>
-          <w:szCs w:val="32"/>
-        </w:rPr>
-        <w:t>git</w:t>
-      </w:r>
-      <w:proofErr w:type="gramEnd"/>
-      <w:r>
-        <w:rPr>
-          <w:sz w:val="32"/>
-          <w:szCs w:val="32"/>
-        </w:rPr>
-        <w:t xml:space="preserve"> </w:t>
-      </w:r>
-      <w:proofErr w:type="spellStart"/>
-      <w:r>
-        <w:rPr>
-          <w:sz w:val="32"/>
-          <w:szCs w:val="32"/>
-        </w:rPr>
-        <w:t>add</w:t>
-      </w:r>
-      <w:proofErr w:type="spellEnd"/>
-      <w:r>
-        <w:rPr>
-          <w:sz w:val="32"/>
-          <w:szCs w:val="32"/>
-        </w:rPr>
-        <w:t xml:space="preserve"> . </w:t>
-      </w:r>
-    </w:p>
-    <w:p>
-      <w:pPr>
-        <w:spacing w:line="360" w:lineRule="auto"/>
-        <w:rPr>
-          <w:sz w:val="32"/>
-          <w:szCs w:val="32"/>
-        </w:rPr>
-      </w:pPr>
-      <w:proofErr w:type="gramStart"/>
-      <w:r>
-        <w:rPr>
-          <w:sz w:val="32"/>
-          <w:szCs w:val="32"/>
-        </w:rPr>
-        <w:t>git</w:t>
-      </w:r>
-      <w:proofErr w:type="gramEnd"/>
-      <w:r>
-        <w:rPr>
-          <w:sz w:val="32"/>
-          <w:szCs w:val="32"/>
-        </w:rPr>
-        <w:t xml:space="preserve"> commit -m </w:t>
+        <w:t xml:space="preserve">(git add . </w:t>
+      </w:r>
+    </w:p>
+    <w:p>
+      <w:pPr>
+        <w:spacing w:line="360" w:lineRule="auto"/>
+        <w:rPr>
+          <w:sz w:val="32"/>
+          <w:szCs w:val="32"/>
+        </w:rPr>
+      </w:pPr>
+      <w:r>
+        <w:rPr>
+          <w:sz w:val="32"/>
+          <w:szCs w:val="32"/>
+        </w:rPr>
+        <w:t>git commit -m </w:t>
       </w:r>
       <w:r>
         <w:rPr>
@@ -2291,45 +1683,19 @@
           <w:szCs w:val="32"/>
         </w:rPr>
       </w:pPr>
-      <w:proofErr w:type="gramStart"/>
-      <w:r>
-        <w:rPr>
-          <w:sz w:val="32"/>
-          <w:szCs w:val="32"/>
-        </w:rPr>
-        <w:t>git</w:t>
-      </w:r>
-      <w:proofErr w:type="gramEnd"/>
-      <w:r>
-        <w:rPr>
-          <w:sz w:val="32"/>
-          <w:szCs w:val="32"/>
-        </w:rPr>
-        <w:t xml:space="preserve"> push </w:t>
-      </w:r>
-      <w:proofErr w:type="spellStart"/>
-      <w:r>
-        <w:rPr>
-          <w:sz w:val="32"/>
-          <w:szCs w:val="32"/>
-        </w:rPr>
-        <w:t>origin</w:t>
-      </w:r>
-      <w:proofErr w:type="spellEnd"/>
-      <w:r>
-        <w:rPr>
-          <w:sz w:val="32"/>
-          <w:szCs w:val="32"/>
-        </w:rPr>
-        <w:t xml:space="preserve"> master)</w:t>
-      </w:r>
-    </w:p>
-    <w:p>
-      <w:pPr>
-        <w:spacing w:line="360" w:lineRule="auto"/>
-        <w:rPr>
-          <w:sz w:val="32"/>
-          <w:szCs w:val="32"/>
+      <w:r>
+        <w:rPr>
+          <w:sz w:val="32"/>
+          <w:szCs w:val="32"/>
+        </w:rPr>
+        <w:t>git push origin master)</w:t>
+      </w:r>
+    </w:p>
+    <w:p>
+      <w:pPr>
+        <w:spacing w:line="360" w:lineRule="auto"/>
+        <w:rPr>
+          <w:noProof/>
         </w:rPr>
       </w:pPr>
       <w:r>
@@ -2429,6 +1795,337 @@
         </w:drawing>
       </w:r>
     </w:p>
+    <w:p>
+      <w:pPr>
+        <w:rPr>
+          <w:noProof/>
+        </w:rPr>
+      </w:pPr>
+      <w:r>
+        <w:rPr>
+          <w:noProof/>
+        </w:rPr>
+        <w:br w:type="page"/>
+      </w:r>
+    </w:p>
+    <w:p>
+      <w:pPr>
+        <w:spacing w:line="360" w:lineRule="auto"/>
+        <w:jc w:val="center"/>
+        <w:rPr>
+          <w:sz w:val="32"/>
+          <w:szCs w:val="32"/>
+        </w:rPr>
+      </w:pPr>
+      <w:r>
+        <w:rPr>
+          <w:sz w:val="32"/>
+          <w:szCs w:val="32"/>
+        </w:rPr>
+        <w:lastRenderedPageBreak/>
+        <w:t>Ajouter une notification de build</w:t>
+      </w:r>
+    </w:p>
+    <w:p>
+      <w:pPr>
+        <w:pStyle w:val="Paragraphedeliste"/>
+        <w:numPr>
+          <w:ilvl w:val="0"/>
+          <w:numId w:val="2"/>
+        </w:numPr>
+        <w:spacing w:line="360" w:lineRule="auto"/>
+        <w:rPr>
+          <w:sz w:val="32"/>
+          <w:szCs w:val="32"/>
+        </w:rPr>
+      </w:pPr>
+      <w:r>
+        <w:rPr>
+          <w:sz w:val="32"/>
+          <w:szCs w:val="32"/>
+        </w:rPr>
+        <w:t>Ajouter une instruction dans le fichier « .travis.yml »</w:t>
+      </w:r>
+    </w:p>
+    <w:p>
+      <w:pPr>
+        <w:pStyle w:val="Paragraphedeliste"/>
+        <w:numPr>
+          <w:ilvl w:val="0"/>
+          <w:numId w:val="3"/>
+        </w:numPr>
+        <w:spacing w:line="360" w:lineRule="auto"/>
+        <w:rPr>
+          <w:sz w:val="32"/>
+          <w:szCs w:val="32"/>
+        </w:rPr>
+      </w:pPr>
+      <w:r>
+        <w:rPr>
+          <w:sz w:val="32"/>
+          <w:szCs w:val="32"/>
+        </w:rPr>
+        <w:t>notification :</w:t>
+      </w:r>
+    </w:p>
+    <w:p>
+      <w:pPr>
+        <w:pStyle w:val="Paragraphedeliste"/>
+        <w:spacing w:line="360" w:lineRule="auto"/>
+        <w:ind w:left="1416"/>
+        <w:rPr>
+          <w:sz w:val="32"/>
+          <w:szCs w:val="32"/>
+        </w:rPr>
+      </w:pPr>
+      <w:r>
+        <w:rPr>
+          <w:sz w:val="32"/>
+          <w:szCs w:val="32"/>
+        </w:rPr>
+        <w:t>email :songx1998@gmail.com</w:t>
+      </w:r>
+    </w:p>
+    <w:p>
+      <w:pPr>
+        <w:spacing w:line="360" w:lineRule="auto"/>
+        <w:rPr>
+          <w:sz w:val="32"/>
+          <w:szCs w:val="32"/>
+        </w:rPr>
+      </w:pPr>
+      <w:r>
+        <w:rPr>
+          <w:noProof/>
+        </w:rPr>
+        <w:drawing>
+          <wp:inline distT="0" distB="0" distL="0" distR="0" wp14:anchorId="6046C080" wp14:editId="2D550853">
+            <wp:extent cx="5486400" cy="2729865"/>
+            <wp:effectExtent l="0" t="0" r="0" b="0"/>
+            <wp:docPr id="11" name="Image 11"/>
+            <wp:cNvGraphicFramePr>
+              <a:graphicFrameLocks xmlns:a="http://schemas.openxmlformats.org/drawingml/2006/main" noChangeAspect="1"/>
+            </wp:cNvGraphicFramePr>
+            <a:graphic xmlns:a="http://schemas.openxmlformats.org/drawingml/2006/main">
+              <a:graphicData uri="http://schemas.openxmlformats.org/drawingml/2006/picture">
+                <pic:pic xmlns:pic="http://schemas.openxmlformats.org/drawingml/2006/picture">
+                  <pic:nvPicPr>
+                    <pic:cNvPr id="1" name=""/>
+                    <pic:cNvPicPr/>
+                  </pic:nvPicPr>
+                  <pic:blipFill>
+                    <a:blip r:embed="rId16"/>
+                    <a:stretch>
+                      <a:fillRect/>
+                    </a:stretch>
+                  </pic:blipFill>
+                  <pic:spPr>
+                    <a:xfrm>
+                      <a:off x="0" y="0"/>
+                      <a:ext cx="5486400" cy="2729865"/>
+                    </a:xfrm>
+                    <a:prstGeom prst="rect">
+                      <a:avLst/>
+                    </a:prstGeom>
+                  </pic:spPr>
+                </pic:pic>
+              </a:graphicData>
+            </a:graphic>
+          </wp:inline>
+        </w:drawing>
+      </w:r>
+    </w:p>
+    <w:p>
+      <w:pPr>
+        <w:pStyle w:val="Paragraphedeliste"/>
+        <w:numPr>
+          <w:ilvl w:val="0"/>
+          <w:numId w:val="2"/>
+        </w:numPr>
+        <w:spacing w:line="360" w:lineRule="auto"/>
+        <w:rPr>
+          <w:sz w:val="32"/>
+          <w:szCs w:val="32"/>
+        </w:rPr>
+      </w:pPr>
+      <w:r>
+        <w:rPr>
+          <w:sz w:val="32"/>
+          <w:szCs w:val="32"/>
+        </w:rPr>
+        <w:t>faire les commandes pour pousser le code dans GITHUB</w:t>
+      </w:r>
+    </w:p>
+    <w:p>
+      <w:pPr>
+        <w:pStyle w:val="Paragraphedeliste"/>
+        <w:numPr>
+          <w:ilvl w:val="0"/>
+          <w:numId w:val="4"/>
+        </w:numPr>
+        <w:spacing w:line="360" w:lineRule="auto"/>
+        <w:rPr>
+          <w:sz w:val="32"/>
+          <w:szCs w:val="32"/>
+        </w:rPr>
+      </w:pPr>
+      <w:r>
+        <w:rPr>
+          <w:sz w:val="32"/>
+          <w:szCs w:val="32"/>
+        </w:rPr>
+        <w:t>git add .</w:t>
+      </w:r>
+    </w:p>
+    <w:p>
+      <w:pPr>
+        <w:pStyle w:val="Paragraphedeliste"/>
+        <w:numPr>
+          <w:ilvl w:val="0"/>
+          <w:numId w:val="4"/>
+        </w:numPr>
+        <w:spacing w:line="360" w:lineRule="auto"/>
+        <w:rPr>
+          <w:sz w:val="32"/>
+          <w:szCs w:val="32"/>
+        </w:rPr>
+      </w:pPr>
+      <w:r>
+        <w:rPr>
+          <w:sz w:val="32"/>
+          <w:szCs w:val="32"/>
+        </w:rPr>
+        <w:t xml:space="preserve">git commit -m </w:t>
+      </w:r>
+      <w:r>
+        <w:rPr>
+          <w:sz w:val="32"/>
+          <w:szCs w:val="32"/>
+        </w:rPr>
+        <w:t xml:space="preserve"> </w:t>
+      </w:r>
+      <w:r>
+        <w:rPr>
+          <w:sz w:val="32"/>
+          <w:szCs w:val="32"/>
+        </w:rPr>
+        <w:t>"</w:t>
+      </w:r>
+      <w:r>
+        <w:rPr>
+          <w:sz w:val="32"/>
+          <w:szCs w:val="32"/>
+        </w:rPr>
+        <w:t>ajouter une notification pour mon build Travis, envoyer une message dans mon email</w:t>
+      </w:r>
+      <w:r>
+        <w:rPr>
+          <w:sz w:val="32"/>
+          <w:szCs w:val="32"/>
+        </w:rPr>
+        <w:t>"</w:t>
+      </w:r>
+    </w:p>
+    <w:p>
+      <w:pPr>
+        <w:pStyle w:val="Paragraphedeliste"/>
+        <w:numPr>
+          <w:ilvl w:val="0"/>
+          <w:numId w:val="4"/>
+        </w:numPr>
+        <w:spacing w:line="360" w:lineRule="auto"/>
+        <w:rPr>
+          <w:sz w:val="32"/>
+          <w:szCs w:val="32"/>
+        </w:rPr>
+      </w:pPr>
+      <w:r>
+        <w:rPr>
+          <w:sz w:val="32"/>
+          <w:szCs w:val="32"/>
+        </w:rPr>
+        <w:t>git push origin master</w:t>
+      </w:r>
+    </w:p>
+    <w:p>
+      <w:pPr>
+        <w:pStyle w:val="Paragraphedeliste"/>
+        <w:numPr>
+          <w:ilvl w:val="0"/>
+          <w:numId w:val="2"/>
+        </w:numPr>
+        <w:spacing w:line="360" w:lineRule="auto"/>
+        <w:rPr>
+          <w:sz w:val="32"/>
+          <w:szCs w:val="32"/>
+        </w:rPr>
+      </w:pPr>
+      <w:r>
+        <w:rPr>
+          <w:sz w:val="32"/>
+          <w:szCs w:val="32"/>
+        </w:rPr>
+        <w:t>regarder dans ton email, on peut voir si le build est réussi ou non</w:t>
+      </w:r>
+    </w:p>
+    <w:p>
+      <w:pPr>
+        <w:spacing w:line="360" w:lineRule="auto"/>
+        <w:ind w:left="360"/>
+        <w:rPr>
+          <w:sz w:val="32"/>
+          <w:szCs w:val="32"/>
+        </w:rPr>
+      </w:pPr>
+      <w:r>
+        <w:rPr>
+          <w:sz w:val="32"/>
+          <w:szCs w:val="32"/>
+        </w:rPr>
+        <w:lastRenderedPageBreak/>
+        <w:t xml:space="preserve">img : </w:t>
+      </w:r>
+      <w:r>
+        <w:rPr>
+          <w:noProof/>
+        </w:rPr>
+        <w:drawing>
+          <wp:inline distT="0" distB="0" distL="0" distR="0" wp14:anchorId="11B672C4" wp14:editId="57CA093A">
+            <wp:extent cx="5486400" cy="2649220"/>
+            <wp:effectExtent l="0" t="0" r="0" b="0"/>
+            <wp:docPr id="12" name="Image 12"/>
+            <wp:cNvGraphicFramePr>
+              <a:graphicFrameLocks xmlns:a="http://schemas.openxmlformats.org/drawingml/2006/main" noChangeAspect="1"/>
+            </wp:cNvGraphicFramePr>
+            <a:graphic xmlns:a="http://schemas.openxmlformats.org/drawingml/2006/main">
+              <a:graphicData uri="http://schemas.openxmlformats.org/drawingml/2006/picture">
+                <pic:pic xmlns:pic="http://schemas.openxmlformats.org/drawingml/2006/picture">
+                  <pic:nvPicPr>
+                    <pic:cNvPr id="1" name=""/>
+                    <pic:cNvPicPr/>
+                  </pic:nvPicPr>
+                  <pic:blipFill>
+                    <a:blip r:embed="rId17"/>
+                    <a:stretch>
+                      <a:fillRect/>
+                    </a:stretch>
+                  </pic:blipFill>
+                  <pic:spPr>
+                    <a:xfrm>
+                      <a:off x="0" y="0"/>
+                      <a:ext cx="5486400" cy="2649220"/>
+                    </a:xfrm>
+                    <a:prstGeom prst="rect">
+                      <a:avLst/>
+                    </a:prstGeom>
+                  </pic:spPr>
+                </pic:pic>
+              </a:graphicData>
+            </a:graphic>
+          </wp:inline>
+        </w:drawing>
+      </w:r>
+    </w:p>
     <w:sectPr>
       <w:pgSz w:w="12240" w:h="15840"/>
       <w:pgMar w:top="1440" w:right="1800" w:bottom="1440" w:left="1800" w:header="708" w:footer="708" w:gutter="0"/>
@@ -2442,6 +2139,410 @@
 <file path=word/numbering.xml><?xml version="1.0" encoding="utf-8"?>
 <w:numbering xmlns:wpc="http://schemas.microsoft.com/office/word/2010/wordprocessingCanvas" xmlns:cx="http://schemas.microsoft.com/office/drawing/2014/chartex" xmlns:cx1="http://schemas.microsoft.com/office/drawing/2015/9/8/chartex" xmlns:cx2="http://schemas.microsoft.com/office/drawing/2015/10/21/chartex" xmlns:cx3="http://schemas.microsoft.com/office/drawing/2016/5/9/chartex" xmlns:cx4="http://schemas.microsoft.com/office/drawing/2016/5/10/chartex" xmlns:cx5="http://schemas.microsoft.com/office/drawing/2016/5/11/chartex" xmlns:cx6="http://schemas.microsoft.com/office/drawing/2016/5/12/chartex" xmlns:cx7="http://schemas.microsoft.com/office/drawing/2016/5/13/chartex" xmlns:cx8="http://schemas.microsoft.com/office/drawing/2016/5/14/chartex" xmlns:mc="http://schemas.openxmlformats.org/markup-compatibility/2006" xmlns:aink="http://schemas.microsoft.com/office/drawing/2016/ink" xmlns:am3d="http://schemas.microsoft.com/office/drawing/2017/model3d" xmlns:o="urn:schemas-microsoft-com:office:office" xmlns:r="http://schemas.openxmlformats.org/officeDocument/2006/relationships" xmlns:m="http://schemas.openxmlformats.org/officeDocument/2006/math" xmlns:v="urn:schemas-microsoft-com:vml" xmlns:wp14="http://schemas.microsoft.com/office/word/2010/wordprocessingDrawing" xmlns:wp="http://schemas.openxmlformats.org/drawingml/2006/wordprocessingDrawing" xmlns:w10="urn:schemas-microsoft-com:office:word" xmlns:w="http://schemas.openxmlformats.org/wordprocessingml/2006/main" xmlns:w14="http://schemas.microsoft.com/office/word/2010/wordml" xmlns:w15="http://schemas.microsoft.com/office/word/2012/wordml" xmlns:w16cex="http://schemas.microsoft.com/office/word/2018/wordml/cex" xmlns:w16cid="http://schemas.microsoft.com/office/word/2016/wordml/cid" xmlns:w16="http://schemas.microsoft.com/office/word/2018/wordml" xmlns:w16se="http://schemas.microsoft.com/office/word/2015/wordml/symex" xmlns:wpg="http://schemas.microsoft.com/office/word/2010/wordprocessingGroup" xmlns:wpi="http://schemas.microsoft.com/office/word/2010/wordprocessingInk" xmlns:wne="http://schemas.microsoft.com/office/word/2006/wordml" xmlns:wps="http://schemas.microsoft.com/office/word/2010/wordprocessingShape" mc:Ignorable="w14 w15 w16se w16cid w16 w16cex wp14">
   <w:abstractNum w:abstractNumId="0" w15:restartNumberingAfterBreak="0">
+    <w:nsid w:val="59113794"/>
+    <w:multiLevelType w:val="hybridMultilevel"/>
+    <w:tmpl w:val="B83EDB22"/>
+    <w:lvl w:ilvl="0" w:tplc="73841616">
+      <w:start w:val="1"/>
+      <w:numFmt w:val="upperLetter"/>
+      <w:lvlText w:val="%1-"/>
+      <w:lvlJc w:val="left"/>
+      <w:pPr>
+        <w:ind w:left="1080" w:hanging="360"/>
+      </w:pPr>
+      <w:rPr>
+        <w:rFonts w:hint="default"/>
+      </w:rPr>
+    </w:lvl>
+    <w:lvl w:ilvl="1" w:tplc="0C0C0019" w:tentative="1">
+      <w:start w:val="1"/>
+      <w:numFmt w:val="lowerLetter"/>
+      <w:lvlText w:val="%2."/>
+      <w:lvlJc w:val="left"/>
+      <w:pPr>
+        <w:ind w:left="1800" w:hanging="360"/>
+      </w:pPr>
+    </w:lvl>
+    <w:lvl w:ilvl="2" w:tplc="0C0C001B" w:tentative="1">
+      <w:start w:val="1"/>
+      <w:numFmt w:val="lowerRoman"/>
+      <w:lvlText w:val="%3."/>
+      <w:lvlJc w:val="right"/>
+      <w:pPr>
+        <w:ind w:left="2520" w:hanging="180"/>
+      </w:pPr>
+    </w:lvl>
+    <w:lvl w:ilvl="3" w:tplc="0C0C000F" w:tentative="1">
+      <w:start w:val="1"/>
+      <w:numFmt w:val="decimal"/>
+      <w:lvlText w:val="%4."/>
+      <w:lvlJc w:val="left"/>
+      <w:pPr>
+        <w:ind w:left="3240" w:hanging="360"/>
+      </w:pPr>
+    </w:lvl>
+    <w:lvl w:ilvl="4" w:tplc="0C0C0019" w:tentative="1">
+      <w:start w:val="1"/>
+      <w:numFmt w:val="lowerLetter"/>
+      <w:lvlText w:val="%5."/>
+      <w:lvlJc w:val="left"/>
+      <w:pPr>
+        <w:ind w:left="3960" w:hanging="360"/>
+      </w:pPr>
+    </w:lvl>
+    <w:lvl w:ilvl="5" w:tplc="0C0C001B" w:tentative="1">
+      <w:start w:val="1"/>
+      <w:numFmt w:val="lowerRoman"/>
+      <w:lvlText w:val="%6."/>
+      <w:lvlJc w:val="right"/>
+      <w:pPr>
+        <w:ind w:left="4680" w:hanging="180"/>
+      </w:pPr>
+    </w:lvl>
+    <w:lvl w:ilvl="6" w:tplc="0C0C000F" w:tentative="1">
+      <w:start w:val="1"/>
+      <w:numFmt w:val="decimal"/>
+      <w:lvlText w:val="%7."/>
+      <w:lvlJc w:val="left"/>
+      <w:pPr>
+        <w:ind w:left="5400" w:hanging="360"/>
+      </w:pPr>
+    </w:lvl>
+    <w:lvl w:ilvl="7" w:tplc="0C0C0019" w:tentative="1">
+      <w:start w:val="1"/>
+      <w:numFmt w:val="lowerLetter"/>
+      <w:lvlText w:val="%8."/>
+      <w:lvlJc w:val="left"/>
+      <w:pPr>
+        <w:ind w:left="6120" w:hanging="360"/>
+      </w:pPr>
+    </w:lvl>
+    <w:lvl w:ilvl="8" w:tplc="0C0C001B" w:tentative="1">
+      <w:start w:val="1"/>
+      <w:numFmt w:val="lowerRoman"/>
+      <w:lvlText w:val="%9."/>
+      <w:lvlJc w:val="right"/>
+      <w:pPr>
+        <w:ind w:left="6840" w:hanging="180"/>
+      </w:pPr>
+    </w:lvl>
+  </w:abstractNum>
+  <w:abstractNum w:abstractNumId="1" w15:restartNumberingAfterBreak="0">
+    <w:nsid w:val="5B616B82"/>
+    <w:multiLevelType w:val="hybridMultilevel"/>
+    <w:tmpl w:val="7BF25E46"/>
+    <w:lvl w:ilvl="0" w:tplc="6A5CB54A">
+      <w:start w:val="1"/>
+      <w:numFmt w:val="bullet"/>
+      <w:lvlText w:val=""/>
+      <w:lvlJc w:val="left"/>
+      <w:pPr>
+        <w:ind w:left="1080" w:hanging="360"/>
+      </w:pPr>
+      <w:rPr>
+        <w:rFonts w:ascii="Wingdings" w:eastAsiaTheme="minorEastAsia" w:hAnsi="Wingdings" w:cstheme="minorBidi" w:hint="default"/>
+      </w:rPr>
+    </w:lvl>
+    <w:lvl w:ilvl="1" w:tplc="0C0C0003" w:tentative="1">
+      <w:start w:val="1"/>
+      <w:numFmt w:val="bullet"/>
+      <w:lvlText w:val="o"/>
+      <w:lvlJc w:val="left"/>
+      <w:pPr>
+        <w:ind w:left="1800" w:hanging="360"/>
+      </w:pPr>
+      <w:rPr>
+        <w:rFonts w:ascii="Courier New" w:hAnsi="Courier New" w:cs="Courier New" w:hint="default"/>
+      </w:rPr>
+    </w:lvl>
+    <w:lvl w:ilvl="2" w:tplc="0C0C0005" w:tentative="1">
+      <w:start w:val="1"/>
+      <w:numFmt w:val="bullet"/>
+      <w:lvlText w:val=""/>
+      <w:lvlJc w:val="left"/>
+      <w:pPr>
+        <w:ind w:left="2520" w:hanging="360"/>
+      </w:pPr>
+      <w:rPr>
+        <w:rFonts w:ascii="Wingdings" w:hAnsi="Wingdings" w:hint="default"/>
+      </w:rPr>
+    </w:lvl>
+    <w:lvl w:ilvl="3" w:tplc="0C0C0001" w:tentative="1">
+      <w:start w:val="1"/>
+      <w:numFmt w:val="bullet"/>
+      <w:lvlText w:val=""/>
+      <w:lvlJc w:val="left"/>
+      <w:pPr>
+        <w:ind w:left="3240" w:hanging="360"/>
+      </w:pPr>
+      <w:rPr>
+        <w:rFonts w:ascii="Symbol" w:hAnsi="Symbol" w:hint="default"/>
+      </w:rPr>
+    </w:lvl>
+    <w:lvl w:ilvl="4" w:tplc="0C0C0003" w:tentative="1">
+      <w:start w:val="1"/>
+      <w:numFmt w:val="bullet"/>
+      <w:lvlText w:val="o"/>
+      <w:lvlJc w:val="left"/>
+      <w:pPr>
+        <w:ind w:left="3960" w:hanging="360"/>
+      </w:pPr>
+      <w:rPr>
+        <w:rFonts w:ascii="Courier New" w:hAnsi="Courier New" w:cs="Courier New" w:hint="default"/>
+      </w:rPr>
+    </w:lvl>
+    <w:lvl w:ilvl="5" w:tplc="0C0C0005" w:tentative="1">
+      <w:start w:val="1"/>
+      <w:numFmt w:val="bullet"/>
+      <w:lvlText w:val=""/>
+      <w:lvlJc w:val="left"/>
+      <w:pPr>
+        <w:ind w:left="4680" w:hanging="360"/>
+      </w:pPr>
+      <w:rPr>
+        <w:rFonts w:ascii="Wingdings" w:hAnsi="Wingdings" w:hint="default"/>
+      </w:rPr>
+    </w:lvl>
+    <w:lvl w:ilvl="6" w:tplc="0C0C0001" w:tentative="1">
+      <w:start w:val="1"/>
+      <w:numFmt w:val="bullet"/>
+      <w:lvlText w:val=""/>
+      <w:lvlJc w:val="left"/>
+      <w:pPr>
+        <w:ind w:left="5400" w:hanging="360"/>
+      </w:pPr>
+      <w:rPr>
+        <w:rFonts w:ascii="Symbol" w:hAnsi="Symbol" w:hint="default"/>
+      </w:rPr>
+    </w:lvl>
+    <w:lvl w:ilvl="7" w:tplc="0C0C0003" w:tentative="1">
+      <w:start w:val="1"/>
+      <w:numFmt w:val="bullet"/>
+      <w:lvlText w:val="o"/>
+      <w:lvlJc w:val="left"/>
+      <w:pPr>
+        <w:ind w:left="6120" w:hanging="360"/>
+      </w:pPr>
+      <w:rPr>
+        <w:rFonts w:ascii="Courier New" w:hAnsi="Courier New" w:cs="Courier New" w:hint="default"/>
+      </w:rPr>
+    </w:lvl>
+    <w:lvl w:ilvl="8" w:tplc="0C0C0005" w:tentative="1">
+      <w:start w:val="1"/>
+      <w:numFmt w:val="bullet"/>
+      <w:lvlText w:val=""/>
+      <w:lvlJc w:val="left"/>
+      <w:pPr>
+        <w:ind w:left="6840" w:hanging="360"/>
+      </w:pPr>
+      <w:rPr>
+        <w:rFonts w:ascii="Wingdings" w:hAnsi="Wingdings" w:hint="default"/>
+      </w:rPr>
+    </w:lvl>
+  </w:abstractNum>
+  <w:abstractNum w:abstractNumId="2" w15:restartNumberingAfterBreak="0">
+    <w:nsid w:val="60351F73"/>
+    <w:multiLevelType w:val="hybridMultilevel"/>
+    <w:tmpl w:val="C256F6B2"/>
+    <w:lvl w:ilvl="0" w:tplc="E3605D46">
+      <w:start w:val="1"/>
+      <w:numFmt w:val="decimal"/>
+      <w:lvlText w:val="%1-"/>
+      <w:lvlJc w:val="left"/>
+      <w:pPr>
+        <w:ind w:left="720" w:hanging="360"/>
+      </w:pPr>
+      <w:rPr>
+        <w:rFonts w:hint="default"/>
+      </w:rPr>
+    </w:lvl>
+    <w:lvl w:ilvl="1" w:tplc="0C0C0019" w:tentative="1">
+      <w:start w:val="1"/>
+      <w:numFmt w:val="lowerLetter"/>
+      <w:lvlText w:val="%2."/>
+      <w:lvlJc w:val="left"/>
+      <w:pPr>
+        <w:ind w:left="1440" w:hanging="360"/>
+      </w:pPr>
+    </w:lvl>
+    <w:lvl w:ilvl="2" w:tplc="0C0C001B" w:tentative="1">
+      <w:start w:val="1"/>
+      <w:numFmt w:val="lowerRoman"/>
+      <w:lvlText w:val="%3."/>
+      <w:lvlJc w:val="right"/>
+      <w:pPr>
+        <w:ind w:left="2160" w:hanging="180"/>
+      </w:pPr>
+    </w:lvl>
+    <w:lvl w:ilvl="3" w:tplc="0C0C000F" w:tentative="1">
+      <w:start w:val="1"/>
+      <w:numFmt w:val="decimal"/>
+      <w:lvlText w:val="%4."/>
+      <w:lvlJc w:val="left"/>
+      <w:pPr>
+        <w:ind w:left="2880" w:hanging="360"/>
+      </w:pPr>
+    </w:lvl>
+    <w:lvl w:ilvl="4" w:tplc="0C0C0019" w:tentative="1">
+      <w:start w:val="1"/>
+      <w:numFmt w:val="lowerLetter"/>
+      <w:lvlText w:val="%5."/>
+      <w:lvlJc w:val="left"/>
+      <w:pPr>
+        <w:ind w:left="3600" w:hanging="360"/>
+      </w:pPr>
+    </w:lvl>
+    <w:lvl w:ilvl="5" w:tplc="0C0C001B" w:tentative="1">
+      <w:start w:val="1"/>
+      <w:numFmt w:val="lowerRoman"/>
+      <w:lvlText w:val="%6."/>
+      <w:lvlJc w:val="right"/>
+      <w:pPr>
+        <w:ind w:left="4320" w:hanging="180"/>
+      </w:pPr>
+    </w:lvl>
+    <w:lvl w:ilvl="6" w:tplc="0C0C000F" w:tentative="1">
+      <w:start w:val="1"/>
+      <w:numFmt w:val="decimal"/>
+      <w:lvlText w:val="%7."/>
+      <w:lvlJc w:val="left"/>
+      <w:pPr>
+        <w:ind w:left="5040" w:hanging="360"/>
+      </w:pPr>
+    </w:lvl>
+    <w:lvl w:ilvl="7" w:tplc="0C0C0019" w:tentative="1">
+      <w:start w:val="1"/>
+      <w:numFmt w:val="lowerLetter"/>
+      <w:lvlText w:val="%8."/>
+      <w:lvlJc w:val="left"/>
+      <w:pPr>
+        <w:ind w:left="5760" w:hanging="360"/>
+      </w:pPr>
+    </w:lvl>
+    <w:lvl w:ilvl="8" w:tplc="0C0C001B" w:tentative="1">
+      <w:start w:val="1"/>
+      <w:numFmt w:val="lowerRoman"/>
+      <w:lvlText w:val="%9."/>
+      <w:lvlJc w:val="right"/>
+      <w:pPr>
+        <w:ind w:left="6480" w:hanging="180"/>
+      </w:pPr>
+    </w:lvl>
+  </w:abstractNum>
+  <w:abstractNum w:abstractNumId="3" w15:restartNumberingAfterBreak="0">
+    <w:nsid w:val="750E68A5"/>
+    <w:multiLevelType w:val="hybridMultilevel"/>
+    <w:tmpl w:val="1592EF08"/>
+    <w:lvl w:ilvl="0" w:tplc="8C0A0848">
+      <w:start w:val="1"/>
+      <w:numFmt w:val="bullet"/>
+      <w:lvlText w:val="-"/>
+      <w:lvlJc w:val="left"/>
+      <w:pPr>
+        <w:ind w:left="1080" w:hanging="360"/>
+      </w:pPr>
+      <w:rPr>
+        <w:rFonts w:ascii="Calibri" w:eastAsiaTheme="minorEastAsia" w:hAnsi="Calibri" w:cs="Calibri" w:hint="default"/>
+      </w:rPr>
+    </w:lvl>
+    <w:lvl w:ilvl="1" w:tplc="0C0C0003" w:tentative="1">
+      <w:start w:val="1"/>
+      <w:numFmt w:val="bullet"/>
+      <w:lvlText w:val="o"/>
+      <w:lvlJc w:val="left"/>
+      <w:pPr>
+        <w:ind w:left="1800" w:hanging="360"/>
+      </w:pPr>
+      <w:rPr>
+        <w:rFonts w:ascii="Courier New" w:hAnsi="Courier New" w:cs="Courier New" w:hint="default"/>
+      </w:rPr>
+    </w:lvl>
+    <w:lvl w:ilvl="2" w:tplc="0C0C0005" w:tentative="1">
+      <w:start w:val="1"/>
+      <w:numFmt w:val="bullet"/>
+      <w:lvlText w:val=""/>
+      <w:lvlJc w:val="left"/>
+      <w:pPr>
+        <w:ind w:left="2520" w:hanging="360"/>
+      </w:pPr>
+      <w:rPr>
+        <w:rFonts w:ascii="Wingdings" w:hAnsi="Wingdings" w:hint="default"/>
+      </w:rPr>
+    </w:lvl>
+    <w:lvl w:ilvl="3" w:tplc="0C0C0001" w:tentative="1">
+      <w:start w:val="1"/>
+      <w:numFmt w:val="bullet"/>
+      <w:lvlText w:val=""/>
+      <w:lvlJc w:val="left"/>
+      <w:pPr>
+        <w:ind w:left="3240" w:hanging="360"/>
+      </w:pPr>
+      <w:rPr>
+        <w:rFonts w:ascii="Symbol" w:hAnsi="Symbol" w:hint="default"/>
+      </w:rPr>
+    </w:lvl>
+    <w:lvl w:ilvl="4" w:tplc="0C0C0003" w:tentative="1">
+      <w:start w:val="1"/>
+      <w:numFmt w:val="bullet"/>
+      <w:lvlText w:val="o"/>
+      <w:lvlJc w:val="left"/>
+      <w:pPr>
+        <w:ind w:left="3960" w:hanging="360"/>
+      </w:pPr>
+      <w:rPr>
+        <w:rFonts w:ascii="Courier New" w:hAnsi="Courier New" w:cs="Courier New" w:hint="default"/>
+      </w:rPr>
+    </w:lvl>
+    <w:lvl w:ilvl="5" w:tplc="0C0C0005" w:tentative="1">
+      <w:start w:val="1"/>
+      <w:numFmt w:val="bullet"/>
+      <w:lvlText w:val=""/>
+      <w:lvlJc w:val="left"/>
+      <w:pPr>
+        <w:ind w:left="4680" w:hanging="360"/>
+      </w:pPr>
+      <w:rPr>
+        <w:rFonts w:ascii="Wingdings" w:hAnsi="Wingdings" w:hint="default"/>
+      </w:rPr>
+    </w:lvl>
+    <w:lvl w:ilvl="6" w:tplc="0C0C0001" w:tentative="1">
+      <w:start w:val="1"/>
+      <w:numFmt w:val="bullet"/>
+      <w:lvlText w:val=""/>
+      <w:lvlJc w:val="left"/>
+      <w:pPr>
+        <w:ind w:left="5400" w:hanging="360"/>
+      </w:pPr>
+      <w:rPr>
+        <w:rFonts w:ascii="Symbol" w:hAnsi="Symbol" w:hint="default"/>
+      </w:rPr>
+    </w:lvl>
+    <w:lvl w:ilvl="7" w:tplc="0C0C0003" w:tentative="1">
+      <w:start w:val="1"/>
+      <w:numFmt w:val="bullet"/>
+      <w:lvlText w:val="o"/>
+      <w:lvlJc w:val="left"/>
+      <w:pPr>
+        <w:ind w:left="6120" w:hanging="360"/>
+      </w:pPr>
+      <w:rPr>
+        <w:rFonts w:ascii="Courier New" w:hAnsi="Courier New" w:cs="Courier New" w:hint="default"/>
+      </w:rPr>
+    </w:lvl>
+    <w:lvl w:ilvl="8" w:tplc="0C0C0005" w:tentative="1">
+      <w:start w:val="1"/>
+      <w:numFmt w:val="bullet"/>
+      <w:lvlText w:val=""/>
+      <w:lvlJc w:val="left"/>
+      <w:pPr>
+        <w:ind w:left="6840" w:hanging="360"/>
+      </w:pPr>
+      <w:rPr>
+        <w:rFonts w:ascii="Wingdings" w:hAnsi="Wingdings" w:hint="default"/>
+      </w:rPr>
+    </w:lvl>
+  </w:abstractNum>
+  <w:abstractNum w:abstractNumId="4" w15:restartNumberingAfterBreak="0">
     <w:nsid w:val="7926014E"/>
     <w:multiLevelType w:val="hybridMultilevel"/>
     <w:tmpl w:val="6CE88528"/>
@@ -2531,7 +2632,19 @@
     </w:lvl>
   </w:abstractNum>
   <w:num w:numId="1">
+    <w:abstractNumId w:val="4"/>
+  </w:num>
+  <w:num w:numId="2">
+    <w:abstractNumId w:val="2"/>
+  </w:num>
+  <w:num w:numId="3">
+    <w:abstractNumId w:val="3"/>
+  </w:num>
+  <w:num w:numId="4">
     <w:abstractNumId w:val="0"/>
+  </w:num>
+  <w:num w:numId="5">
+    <w:abstractNumId w:val="1"/>
   </w:num>
 </w:numbering>
 </file>

</xml_diff>